<commit_message>
Update resume, remove phone number and added information about work authorization
</commit_message>
<xml_diff>
--- a/resume.en.docx
+++ b/resume.en.docx
@@ -42,8 +42,8 @@
           <w:rFonts w:ascii="Liberation Sans" w:hAnsi="Liberation Sans"/>
         </w:rPr>
       </w:pPr>
-      <w:bookmarkStart w:id="1" w:name="personal-information"/>
-      <w:bookmarkStart w:id="2" w:name="software-developer1"/>
+      <w:bookmarkStart w:id="1" w:name="software-developer1"/>
+      <w:bookmarkStart w:id="2" w:name="personal-information"/>
       <w:bookmarkEnd w:id="1"/>
       <w:bookmarkEnd w:id="2"/>
       <w:r>
@@ -70,17 +70,17 @@
         <w:br/>
         <w:t>Birthdate: 07/10/1985</w:t>
         <w:br/>
-        <w:t>Address: USA, Brooklyn, NY</w:t>
-        <w:br/>
-        <w:t>Visa status: Green Card</w:t>
-        <w:br/>
-        <w:t>Phone: +1(718)710-7892</w:t>
+        <w:t>Address: Brooklyn, NY</w:t>
         <w:br/>
         <w:t>Email: xoptov@gmail.com</w:t>
         <w:br/>
         <w:t>Telegram: @xoptov</w:t>
         <w:br/>
         <w:t>Skype: xoptov</w:t>
+        <w:br/>
+        <w:t>Visa status: Green Card (Permanent Resident)</w:t>
+        <w:br/>
+        <w:t>Work Authorization: Yes</w:t>
       </w:r>
     </w:p>
     <w:p>
@@ -106,8 +106,8 @@
           <w:rFonts w:ascii="Liberation Sans" w:hAnsi="Liberation Sans"/>
         </w:rPr>
       </w:pPr>
-      <w:bookmarkStart w:id="5" w:name="co-founder-fullstack-developer"/>
-      <w:bookmarkStart w:id="6" w:name="experience1"/>
+      <w:bookmarkStart w:id="5" w:name="experience1"/>
+      <w:bookmarkStart w:id="6" w:name="co-founder-fullstack-developer"/>
       <w:bookmarkEnd w:id="5"/>
       <w:bookmarkEnd w:id="6"/>
       <w:r>
@@ -2029,8 +2029,8 @@
         </w:tblCellMar>
       </w:tblPr>
       <w:tblGrid>
-        <w:gridCol w:w="2329"/>
-        <w:gridCol w:w="11238"/>
+        <w:gridCol w:w="2325"/>
+        <w:gridCol w:w="11239"/>
       </w:tblGrid>
       <w:tr>
         <w:trPr>
@@ -2038,7 +2038,7 @@
         </w:trPr>
         <w:tc>
           <w:tcPr>
-            <w:tcW w:w="2329" w:type="dxa"/>
+            <w:tcW w:w="2325" w:type="dxa"/>
             <w:tcBorders>
               <w:top w:val="nil"/>
               <w:left w:val="nil"/>
@@ -2069,7 +2069,7 @@
         </w:tc>
         <w:tc>
           <w:tcPr>
-            <w:tcW w:w="11238" w:type="dxa"/>
+            <w:tcW w:w="11239" w:type="dxa"/>
             <w:tcBorders>
               <w:top w:val="nil"/>
               <w:left w:val="nil"/>
@@ -2105,7 +2105,7 @@
         </w:trPr>
         <w:tc>
           <w:tcPr>
-            <w:tcW w:w="2329" w:type="dxa"/>
+            <w:tcW w:w="2325" w:type="dxa"/>
             <w:tcBorders>
               <w:top w:val="nil"/>
               <w:left w:val="nil"/>
@@ -2135,7 +2135,7 @@
         </w:tc>
         <w:tc>
           <w:tcPr>
-            <w:tcW w:w="11238" w:type="dxa"/>
+            <w:tcW w:w="11239" w:type="dxa"/>
             <w:tcBorders>
               <w:top w:val="nil"/>
               <w:left w:val="nil"/>
@@ -2170,7 +2170,7 @@
         </w:trPr>
         <w:tc>
           <w:tcPr>
-            <w:tcW w:w="2329" w:type="dxa"/>
+            <w:tcW w:w="2325" w:type="dxa"/>
             <w:tcBorders>
               <w:top w:val="nil"/>
               <w:left w:val="nil"/>
@@ -2200,7 +2200,7 @@
         </w:tc>
         <w:tc>
           <w:tcPr>
-            <w:tcW w:w="11238" w:type="dxa"/>
+            <w:tcW w:w="11239" w:type="dxa"/>
             <w:tcBorders>
               <w:top w:val="nil"/>
               <w:left w:val="nil"/>
@@ -2235,7 +2235,7 @@
         </w:trPr>
         <w:tc>
           <w:tcPr>
-            <w:tcW w:w="2329" w:type="dxa"/>
+            <w:tcW w:w="2325" w:type="dxa"/>
             <w:tcBorders>
               <w:top w:val="nil"/>
               <w:left w:val="nil"/>
@@ -2265,7 +2265,7 @@
         </w:tc>
         <w:tc>
           <w:tcPr>
-            <w:tcW w:w="11238" w:type="dxa"/>
+            <w:tcW w:w="11239" w:type="dxa"/>
             <w:tcBorders>
               <w:top w:val="nil"/>
               <w:left w:val="nil"/>
@@ -2300,7 +2300,7 @@
         </w:trPr>
         <w:tc>
           <w:tcPr>
-            <w:tcW w:w="2329" w:type="dxa"/>
+            <w:tcW w:w="2325" w:type="dxa"/>
             <w:tcBorders>
               <w:top w:val="nil"/>
               <w:left w:val="nil"/>
@@ -2330,7 +2330,7 @@
         </w:tc>
         <w:tc>
           <w:tcPr>
-            <w:tcW w:w="11238" w:type="dxa"/>
+            <w:tcW w:w="11239" w:type="dxa"/>
             <w:tcBorders>
               <w:top w:val="nil"/>
               <w:left w:val="nil"/>
@@ -2365,7 +2365,7 @@
         </w:trPr>
         <w:tc>
           <w:tcPr>
-            <w:tcW w:w="2329" w:type="dxa"/>
+            <w:tcW w:w="2325" w:type="dxa"/>
             <w:tcBorders>
               <w:top w:val="nil"/>
               <w:left w:val="nil"/>
@@ -2395,7 +2395,7 @@
         </w:tc>
         <w:tc>
           <w:tcPr>
-            <w:tcW w:w="11238" w:type="dxa"/>
+            <w:tcW w:w="11239" w:type="dxa"/>
             <w:tcBorders>
               <w:top w:val="nil"/>
               <w:left w:val="nil"/>
@@ -2420,6 +2420,71 @@
                 <w:rFonts w:ascii="Liberation Sans" w:hAnsi="Liberation Sans"/>
               </w:rPr>
               <w:t>Far Eastern National University, Computer Science</w:t>
+            </w:r>
+          </w:p>
+        </w:tc>
+      </w:tr>
+      <w:tr>
+        <w:trPr>
+          <w:cantSplit w:val="false"/>
+        </w:trPr>
+        <w:tc>
+          <w:tcPr>
+            <w:tcW w:w="2325" w:type="dxa"/>
+            <w:tcBorders>
+              <w:top w:val="nil"/>
+              <w:left w:val="nil"/>
+              <w:bottom w:val="nil"/>
+              <w:insideH w:val="nil"/>
+              <w:right w:val="nil"/>
+              <w:insideV w:val="nil"/>
+            </w:tcBorders>
+            <w:shd w:fill="FFFFFF" w:val="clear"/>
+          </w:tcPr>
+          <w:p>
+            <w:pPr>
+              <w:pStyle w:val="Compact"/>
+              <w:spacing w:before="36" w:after="36"/>
+              <w:jc w:val="left"/>
+              <w:rPr>
+                <w:rFonts w:ascii="Liberation Sans" w:hAnsi="Liberation Sans"/>
+              </w:rPr>
+            </w:pPr>
+            <w:r>
+              <w:rPr>
+                <w:rFonts w:ascii="Liberation Sans" w:hAnsi="Liberation Sans"/>
+              </w:rPr>
+              <w:t>Jun 2003</w:t>
+            </w:r>
+          </w:p>
+        </w:tc>
+        <w:tc>
+          <w:tcPr>
+            <w:tcW w:w="11239" w:type="dxa"/>
+            <w:tcBorders>
+              <w:top w:val="nil"/>
+              <w:left w:val="nil"/>
+              <w:bottom w:val="nil"/>
+              <w:insideH w:val="nil"/>
+              <w:right w:val="nil"/>
+              <w:insideV w:val="nil"/>
+            </w:tcBorders>
+            <w:shd w:fill="FFFFFF" w:val="clear"/>
+          </w:tcPr>
+          <w:p>
+            <w:pPr>
+              <w:pStyle w:val="Compact"/>
+              <w:spacing w:before="36" w:after="36"/>
+              <w:jc w:val="left"/>
+              <w:rPr>
+                <w:rFonts w:ascii="Liberation Sans" w:hAnsi="Liberation Sans"/>
+              </w:rPr>
+            </w:pPr>
+            <w:r>
+              <w:rPr>
+                <w:rFonts w:ascii="Liberation Sans" w:hAnsi="Liberation Sans"/>
+              </w:rPr>
+              <w:t>High School</w:t>
             </w:r>
           </w:p>
         </w:tc>
@@ -2461,10 +2526,10 @@
         </w:tblCellMar>
       </w:tblPr>
       <w:tblGrid>
-        <w:gridCol w:w="4826"/>
-        <w:gridCol w:w="3101"/>
+        <w:gridCol w:w="4823"/>
+        <w:gridCol w:w="3098"/>
         <w:gridCol w:w="3624"/>
-        <w:gridCol w:w="2016"/>
+        <w:gridCol w:w="2019"/>
       </w:tblGrid>
       <w:tr>
         <w:trPr>
@@ -2472,7 +2537,7 @@
         </w:trPr>
         <w:tc>
           <w:tcPr>
-            <w:tcW w:w="4826" w:type="dxa"/>
+            <w:tcW w:w="4823" w:type="dxa"/>
             <w:tcBorders>
               <w:top w:val="nil"/>
               <w:left w:val="nil"/>
@@ -2505,7 +2570,7 @@
         </w:tc>
         <w:tc>
           <w:tcPr>
-            <w:tcW w:w="3101" w:type="dxa"/>
+            <w:tcW w:w="3098" w:type="dxa"/>
             <w:tcBorders>
               <w:top w:val="nil"/>
               <w:left w:val="nil"/>
@@ -2567,7 +2632,7 @@
         </w:tc>
         <w:tc>
           <w:tcPr>
-            <w:tcW w:w="2016" w:type="dxa"/>
+            <w:tcW w:w="2019" w:type="dxa"/>
             <w:tcBorders>
               <w:top w:val="nil"/>
               <w:left w:val="nil"/>
@@ -2603,7 +2668,7 @@
         </w:trPr>
         <w:tc>
           <w:tcPr>
-            <w:tcW w:w="4826" w:type="dxa"/>
+            <w:tcW w:w="4823" w:type="dxa"/>
             <w:tcBorders>
               <w:top w:val="nil"/>
               <w:left w:val="nil"/>
@@ -2633,7 +2698,7 @@
         </w:tc>
         <w:tc>
           <w:tcPr>
-            <w:tcW w:w="3101" w:type="dxa"/>
+            <w:tcW w:w="3098" w:type="dxa"/>
             <w:tcBorders>
               <w:top w:val="nil"/>
               <w:left w:val="nil"/>
@@ -2693,7 +2758,7 @@
         </w:tc>
         <w:tc>
           <w:tcPr>
-            <w:tcW w:w="2016" w:type="dxa"/>
+            <w:tcW w:w="2019" w:type="dxa"/>
             <w:tcBorders>
               <w:top w:val="nil"/>
               <w:left w:val="nil"/>
@@ -2728,7 +2793,7 @@
         </w:trPr>
         <w:tc>
           <w:tcPr>
-            <w:tcW w:w="4826" w:type="dxa"/>
+            <w:tcW w:w="4823" w:type="dxa"/>
             <w:tcBorders>
               <w:top w:val="nil"/>
               <w:left w:val="nil"/>
@@ -2758,7 +2823,7 @@
         </w:tc>
         <w:tc>
           <w:tcPr>
-            <w:tcW w:w="3101" w:type="dxa"/>
+            <w:tcW w:w="3098" w:type="dxa"/>
             <w:tcBorders>
               <w:top w:val="nil"/>
               <w:left w:val="nil"/>
@@ -2818,7 +2883,7 @@
         </w:tc>
         <w:tc>
           <w:tcPr>
-            <w:tcW w:w="2016" w:type="dxa"/>
+            <w:tcW w:w="2019" w:type="dxa"/>
             <w:tcBorders>
               <w:top w:val="nil"/>
               <w:left w:val="nil"/>
@@ -2853,7 +2918,7 @@
         </w:trPr>
         <w:tc>
           <w:tcPr>
-            <w:tcW w:w="4826" w:type="dxa"/>
+            <w:tcW w:w="4823" w:type="dxa"/>
             <w:tcBorders>
               <w:top w:val="nil"/>
               <w:left w:val="nil"/>
@@ -2883,7 +2948,7 @@
         </w:tc>
         <w:tc>
           <w:tcPr>
-            <w:tcW w:w="3101" w:type="dxa"/>
+            <w:tcW w:w="3098" w:type="dxa"/>
             <w:tcBorders>
               <w:top w:val="nil"/>
               <w:left w:val="nil"/>
@@ -2943,7 +3008,7 @@
         </w:tc>
         <w:tc>
           <w:tcPr>
-            <w:tcW w:w="2016" w:type="dxa"/>
+            <w:tcW w:w="2019" w:type="dxa"/>
             <w:tcBorders>
               <w:top w:val="nil"/>
               <w:left w:val="nil"/>
@@ -2978,7 +3043,7 @@
         </w:trPr>
         <w:tc>
           <w:tcPr>
-            <w:tcW w:w="4826" w:type="dxa"/>
+            <w:tcW w:w="4823" w:type="dxa"/>
             <w:tcBorders>
               <w:top w:val="nil"/>
               <w:left w:val="nil"/>
@@ -3008,7 +3073,7 @@
         </w:tc>
         <w:tc>
           <w:tcPr>
-            <w:tcW w:w="3101" w:type="dxa"/>
+            <w:tcW w:w="3098" w:type="dxa"/>
             <w:tcBorders>
               <w:top w:val="nil"/>
               <w:left w:val="nil"/>
@@ -3068,7 +3133,7 @@
         </w:tc>
         <w:tc>
           <w:tcPr>
-            <w:tcW w:w="2016" w:type="dxa"/>
+            <w:tcW w:w="2019" w:type="dxa"/>
             <w:tcBorders>
               <w:top w:val="nil"/>
               <w:left w:val="nil"/>
@@ -3103,7 +3168,7 @@
         </w:trPr>
         <w:tc>
           <w:tcPr>
-            <w:tcW w:w="4826" w:type="dxa"/>
+            <w:tcW w:w="4823" w:type="dxa"/>
             <w:tcBorders>
               <w:top w:val="nil"/>
               <w:left w:val="nil"/>
@@ -3133,7 +3198,7 @@
         </w:tc>
         <w:tc>
           <w:tcPr>
-            <w:tcW w:w="3101" w:type="dxa"/>
+            <w:tcW w:w="3098" w:type="dxa"/>
             <w:tcBorders>
               <w:top w:val="nil"/>
               <w:left w:val="nil"/>
@@ -3193,7 +3258,7 @@
         </w:tc>
         <w:tc>
           <w:tcPr>
-            <w:tcW w:w="2016" w:type="dxa"/>
+            <w:tcW w:w="2019" w:type="dxa"/>
             <w:tcBorders>
               <w:top w:val="nil"/>
               <w:left w:val="nil"/>
@@ -3228,7 +3293,7 @@
         </w:trPr>
         <w:tc>
           <w:tcPr>
-            <w:tcW w:w="4826" w:type="dxa"/>
+            <w:tcW w:w="4823" w:type="dxa"/>
             <w:tcBorders>
               <w:top w:val="nil"/>
               <w:left w:val="nil"/>
@@ -3258,7 +3323,7 @@
         </w:tc>
         <w:tc>
           <w:tcPr>
-            <w:tcW w:w="3101" w:type="dxa"/>
+            <w:tcW w:w="3098" w:type="dxa"/>
             <w:tcBorders>
               <w:top w:val="nil"/>
               <w:left w:val="nil"/>
@@ -3318,7 +3383,7 @@
         </w:tc>
         <w:tc>
           <w:tcPr>
-            <w:tcW w:w="2016" w:type="dxa"/>
+            <w:tcW w:w="2019" w:type="dxa"/>
             <w:tcBorders>
               <w:top w:val="nil"/>
               <w:left w:val="nil"/>
@@ -3353,7 +3418,7 @@
         </w:trPr>
         <w:tc>
           <w:tcPr>
-            <w:tcW w:w="4826" w:type="dxa"/>
+            <w:tcW w:w="4823" w:type="dxa"/>
             <w:tcBorders>
               <w:top w:val="nil"/>
               <w:left w:val="nil"/>
@@ -3383,7 +3448,7 @@
         </w:tc>
         <w:tc>
           <w:tcPr>
-            <w:tcW w:w="3101" w:type="dxa"/>
+            <w:tcW w:w="3098" w:type="dxa"/>
             <w:tcBorders>
               <w:top w:val="nil"/>
               <w:left w:val="nil"/>
@@ -3443,7 +3508,7 @@
         </w:tc>
         <w:tc>
           <w:tcPr>
-            <w:tcW w:w="2016" w:type="dxa"/>
+            <w:tcW w:w="2019" w:type="dxa"/>
             <w:tcBorders>
               <w:top w:val="nil"/>
               <w:left w:val="nil"/>
@@ -3478,7 +3543,7 @@
         </w:trPr>
         <w:tc>
           <w:tcPr>
-            <w:tcW w:w="4826" w:type="dxa"/>
+            <w:tcW w:w="4823" w:type="dxa"/>
             <w:tcBorders>
               <w:top w:val="nil"/>
               <w:left w:val="nil"/>
@@ -3508,7 +3573,7 @@
         </w:tc>
         <w:tc>
           <w:tcPr>
-            <w:tcW w:w="3101" w:type="dxa"/>
+            <w:tcW w:w="3098" w:type="dxa"/>
             <w:tcBorders>
               <w:top w:val="nil"/>
               <w:left w:val="nil"/>
@@ -3568,7 +3633,7 @@
         </w:tc>
         <w:tc>
           <w:tcPr>
-            <w:tcW w:w="2016" w:type="dxa"/>
+            <w:tcW w:w="2019" w:type="dxa"/>
             <w:tcBorders>
               <w:top w:val="nil"/>
               <w:left w:val="nil"/>
@@ -3603,7 +3668,7 @@
         </w:trPr>
         <w:tc>
           <w:tcPr>
-            <w:tcW w:w="4826" w:type="dxa"/>
+            <w:tcW w:w="4823" w:type="dxa"/>
             <w:tcBorders>
               <w:top w:val="nil"/>
               <w:left w:val="nil"/>
@@ -3633,7 +3698,7 @@
         </w:tc>
         <w:tc>
           <w:tcPr>
-            <w:tcW w:w="3101" w:type="dxa"/>
+            <w:tcW w:w="3098" w:type="dxa"/>
             <w:tcBorders>
               <w:top w:val="nil"/>
               <w:left w:val="nil"/>
@@ -3693,7 +3758,7 @@
         </w:tc>
         <w:tc>
           <w:tcPr>
-            <w:tcW w:w="2016" w:type="dxa"/>
+            <w:tcW w:w="2019" w:type="dxa"/>
             <w:tcBorders>
               <w:top w:val="nil"/>
               <w:left w:val="nil"/>
@@ -3728,7 +3793,7 @@
         </w:trPr>
         <w:tc>
           <w:tcPr>
-            <w:tcW w:w="4826" w:type="dxa"/>
+            <w:tcW w:w="4823" w:type="dxa"/>
             <w:tcBorders>
               <w:top w:val="nil"/>
               <w:left w:val="nil"/>
@@ -3758,7 +3823,7 @@
         </w:tc>
         <w:tc>
           <w:tcPr>
-            <w:tcW w:w="3101" w:type="dxa"/>
+            <w:tcW w:w="3098" w:type="dxa"/>
             <w:tcBorders>
               <w:top w:val="nil"/>
               <w:left w:val="nil"/>
@@ -3818,7 +3883,7 @@
         </w:tc>
         <w:tc>
           <w:tcPr>
-            <w:tcW w:w="2016" w:type="dxa"/>
+            <w:tcW w:w="2019" w:type="dxa"/>
             <w:tcBorders>
               <w:top w:val="nil"/>
               <w:left w:val="nil"/>
@@ -3853,43 +3918,37 @@
         </w:trPr>
         <w:tc>
           <w:tcPr>
-            <w:tcW w:w="4826" w:type="dxa"/>
-            <w:tcBorders>
-              <w:top w:val="nil"/>
-              <w:left w:val="nil"/>
-              <w:bottom w:val="nil"/>
-              <w:insideH w:val="nil"/>
-              <w:right w:val="nil"/>
-              <w:insideV w:val="nil"/>
-            </w:tcBorders>
-            <w:shd w:fill="FFFFFF" w:val="clear"/>
-          </w:tcPr>
-          <w:p>
-            <w:pPr>
-              <w:pStyle w:val="Compact"/>
-              <w:spacing w:before="36" w:after="36"/>
-              <w:jc w:val="left"/>
-              <w:rPr>
-                <w:rFonts w:ascii="Liberation Sans" w:hAnsi="Liberation Sans"/>
-              </w:rPr>
-            </w:pPr>
-            <w:r>
-              <w:rPr>
-                <w:rFonts w:ascii="Liberation Sans" w:hAnsi="Liberation Sans"/>
-              </w:rPr>
-              <w:t>HTML</w:t>
-            </w:r>
-            <w:r>
-              <w:rPr>
-                <w:rFonts w:ascii="Liberation Sans" w:hAnsi="Liberation Sans"/>
-              </w:rPr>
-              <w:t>5</w:t>
-            </w:r>
-          </w:p>
-        </w:tc>
-        <w:tc>
-          <w:tcPr>
-            <w:tcW w:w="3101" w:type="dxa"/>
+            <w:tcW w:w="4823" w:type="dxa"/>
+            <w:tcBorders>
+              <w:top w:val="nil"/>
+              <w:left w:val="nil"/>
+              <w:bottom w:val="nil"/>
+              <w:insideH w:val="nil"/>
+              <w:right w:val="nil"/>
+              <w:insideV w:val="nil"/>
+            </w:tcBorders>
+            <w:shd w:fill="FFFFFF" w:val="clear"/>
+          </w:tcPr>
+          <w:p>
+            <w:pPr>
+              <w:pStyle w:val="Compact"/>
+              <w:spacing w:before="36" w:after="36"/>
+              <w:jc w:val="left"/>
+              <w:rPr>
+                <w:rFonts w:ascii="Liberation Sans" w:hAnsi="Liberation Sans"/>
+              </w:rPr>
+            </w:pPr>
+            <w:r>
+              <w:rPr>
+                <w:rFonts w:ascii="Liberation Sans" w:hAnsi="Liberation Sans"/>
+              </w:rPr>
+              <w:t>HTML5</w:t>
+            </w:r>
+          </w:p>
+        </w:tc>
+        <w:tc>
+          <w:tcPr>
+            <w:tcW w:w="3098" w:type="dxa"/>
             <w:tcBorders>
               <w:top w:val="nil"/>
               <w:left w:val="nil"/>
@@ -3949,7 +4008,7 @@
         </w:tc>
         <w:tc>
           <w:tcPr>
-            <w:tcW w:w="2016" w:type="dxa"/>
+            <w:tcW w:w="2019" w:type="dxa"/>
             <w:tcBorders>
               <w:top w:val="nil"/>
               <w:left w:val="nil"/>
@@ -3984,43 +4043,37 @@
         </w:trPr>
         <w:tc>
           <w:tcPr>
-            <w:tcW w:w="4826" w:type="dxa"/>
-            <w:tcBorders>
-              <w:top w:val="nil"/>
-              <w:left w:val="nil"/>
-              <w:bottom w:val="nil"/>
-              <w:insideH w:val="nil"/>
-              <w:right w:val="nil"/>
-              <w:insideV w:val="nil"/>
-            </w:tcBorders>
-            <w:shd w:fill="FFFFFF" w:val="clear"/>
-          </w:tcPr>
-          <w:p>
-            <w:pPr>
-              <w:pStyle w:val="Compact"/>
-              <w:spacing w:before="36" w:after="36"/>
-              <w:jc w:val="left"/>
-              <w:rPr>
-                <w:rFonts w:ascii="Liberation Sans" w:hAnsi="Liberation Sans"/>
-              </w:rPr>
-            </w:pPr>
-            <w:r>
-              <w:rPr>
-                <w:rFonts w:ascii="Liberation Sans" w:hAnsi="Liberation Sans"/>
-              </w:rPr>
-              <w:t>CSS</w:t>
-            </w:r>
-            <w:r>
-              <w:rPr>
-                <w:rFonts w:ascii="Liberation Sans" w:hAnsi="Liberation Sans"/>
-              </w:rPr>
-              <w:t>3</w:t>
-            </w:r>
-          </w:p>
-        </w:tc>
-        <w:tc>
-          <w:tcPr>
-            <w:tcW w:w="3101" w:type="dxa"/>
+            <w:tcW w:w="4823" w:type="dxa"/>
+            <w:tcBorders>
+              <w:top w:val="nil"/>
+              <w:left w:val="nil"/>
+              <w:bottom w:val="nil"/>
+              <w:insideH w:val="nil"/>
+              <w:right w:val="nil"/>
+              <w:insideV w:val="nil"/>
+            </w:tcBorders>
+            <w:shd w:fill="FFFFFF" w:val="clear"/>
+          </w:tcPr>
+          <w:p>
+            <w:pPr>
+              <w:pStyle w:val="Compact"/>
+              <w:spacing w:before="36" w:after="36"/>
+              <w:jc w:val="left"/>
+              <w:rPr>
+                <w:rFonts w:ascii="Liberation Sans" w:hAnsi="Liberation Sans"/>
+              </w:rPr>
+            </w:pPr>
+            <w:r>
+              <w:rPr>
+                <w:rFonts w:ascii="Liberation Sans" w:hAnsi="Liberation Sans"/>
+              </w:rPr>
+              <w:t>CSS3</w:t>
+            </w:r>
+          </w:p>
+        </w:tc>
+        <w:tc>
+          <w:tcPr>
+            <w:tcW w:w="3098" w:type="dxa"/>
             <w:tcBorders>
               <w:top w:val="nil"/>
               <w:left w:val="nil"/>
@@ -4080,7 +4133,7 @@
         </w:tc>
         <w:tc>
           <w:tcPr>
-            <w:tcW w:w="2016" w:type="dxa"/>
+            <w:tcW w:w="2019" w:type="dxa"/>
             <w:tcBorders>
               <w:top w:val="nil"/>
               <w:left w:val="nil"/>
@@ -4115,7 +4168,7 @@
         </w:trPr>
         <w:tc>
           <w:tcPr>
-            <w:tcW w:w="4826" w:type="dxa"/>
+            <w:tcW w:w="4823" w:type="dxa"/>
             <w:tcBorders>
               <w:top w:val="nil"/>
               <w:left w:val="nil"/>
@@ -4145,7 +4198,7 @@
         </w:tc>
         <w:tc>
           <w:tcPr>
-            <w:tcW w:w="3101" w:type="dxa"/>
+            <w:tcW w:w="3098" w:type="dxa"/>
             <w:tcBorders>
               <w:top w:val="nil"/>
               <w:left w:val="nil"/>
@@ -4205,7 +4258,7 @@
         </w:tc>
         <w:tc>
           <w:tcPr>
-            <w:tcW w:w="2016" w:type="dxa"/>
+            <w:tcW w:w="2019" w:type="dxa"/>
             <w:tcBorders>
               <w:top w:val="nil"/>
               <w:left w:val="nil"/>
@@ -4240,7 +4293,7 @@
         </w:trPr>
         <w:tc>
           <w:tcPr>
-            <w:tcW w:w="4826" w:type="dxa"/>
+            <w:tcW w:w="4823" w:type="dxa"/>
             <w:tcBorders>
               <w:top w:val="nil"/>
               <w:left w:val="nil"/>
@@ -4270,7 +4323,7 @@
         </w:tc>
         <w:tc>
           <w:tcPr>
-            <w:tcW w:w="3101" w:type="dxa"/>
+            <w:tcW w:w="3098" w:type="dxa"/>
             <w:tcBorders>
               <w:top w:val="nil"/>
               <w:left w:val="nil"/>
@@ -4330,7 +4383,7 @@
         </w:tc>
         <w:tc>
           <w:tcPr>
-            <w:tcW w:w="2016" w:type="dxa"/>
+            <w:tcW w:w="2019" w:type="dxa"/>
             <w:tcBorders>
               <w:top w:val="nil"/>
               <w:left w:val="nil"/>
@@ -4365,7 +4418,7 @@
         </w:trPr>
         <w:tc>
           <w:tcPr>
-            <w:tcW w:w="4826" w:type="dxa"/>
+            <w:tcW w:w="4823" w:type="dxa"/>
             <w:tcBorders>
               <w:top w:val="nil"/>
               <w:left w:val="nil"/>
@@ -4395,7 +4448,7 @@
         </w:tc>
         <w:tc>
           <w:tcPr>
-            <w:tcW w:w="3101" w:type="dxa"/>
+            <w:tcW w:w="3098" w:type="dxa"/>
             <w:tcBorders>
               <w:top w:val="nil"/>
               <w:left w:val="nil"/>
@@ -4455,7 +4508,7 @@
         </w:tc>
         <w:tc>
           <w:tcPr>
-            <w:tcW w:w="2016" w:type="dxa"/>
+            <w:tcW w:w="2019" w:type="dxa"/>
             <w:tcBorders>
               <w:top w:val="nil"/>
               <w:left w:val="nil"/>
@@ -4490,7 +4543,7 @@
         </w:trPr>
         <w:tc>
           <w:tcPr>
-            <w:tcW w:w="4826" w:type="dxa"/>
+            <w:tcW w:w="4823" w:type="dxa"/>
             <w:tcBorders>
               <w:top w:val="nil"/>
               <w:left w:val="nil"/>
@@ -4520,7 +4573,7 @@
         </w:tc>
         <w:tc>
           <w:tcPr>
-            <w:tcW w:w="3101" w:type="dxa"/>
+            <w:tcW w:w="3098" w:type="dxa"/>
             <w:tcBorders>
               <w:top w:val="nil"/>
               <w:left w:val="nil"/>
@@ -4580,7 +4633,7 @@
         </w:tc>
         <w:tc>
           <w:tcPr>
-            <w:tcW w:w="2016" w:type="dxa"/>
+            <w:tcW w:w="2019" w:type="dxa"/>
             <w:tcBorders>
               <w:top w:val="nil"/>
               <w:left w:val="nil"/>
@@ -4615,7 +4668,7 @@
         </w:trPr>
         <w:tc>
           <w:tcPr>
-            <w:tcW w:w="4826" w:type="dxa"/>
+            <w:tcW w:w="4823" w:type="dxa"/>
             <w:tcBorders>
               <w:top w:val="nil"/>
               <w:left w:val="nil"/>
@@ -4645,7 +4698,7 @@
         </w:tc>
         <w:tc>
           <w:tcPr>
-            <w:tcW w:w="3101" w:type="dxa"/>
+            <w:tcW w:w="3098" w:type="dxa"/>
             <w:tcBorders>
               <w:top w:val="nil"/>
               <w:left w:val="nil"/>
@@ -4705,7 +4758,7 @@
         </w:tc>
         <w:tc>
           <w:tcPr>
-            <w:tcW w:w="2016" w:type="dxa"/>
+            <w:tcW w:w="2019" w:type="dxa"/>
             <w:tcBorders>
               <w:top w:val="nil"/>
               <w:left w:val="nil"/>
@@ -4740,7 +4793,7 @@
         </w:trPr>
         <w:tc>
           <w:tcPr>
-            <w:tcW w:w="4826" w:type="dxa"/>
+            <w:tcW w:w="4823" w:type="dxa"/>
             <w:tcBorders>
               <w:top w:val="nil"/>
               <w:left w:val="nil"/>
@@ -4770,7 +4823,7 @@
         </w:tc>
         <w:tc>
           <w:tcPr>
-            <w:tcW w:w="3101" w:type="dxa"/>
+            <w:tcW w:w="3098" w:type="dxa"/>
             <w:tcBorders>
               <w:top w:val="nil"/>
               <w:left w:val="nil"/>
@@ -4830,7 +4883,7 @@
         </w:tc>
         <w:tc>
           <w:tcPr>
-            <w:tcW w:w="2016" w:type="dxa"/>
+            <w:tcW w:w="2019" w:type="dxa"/>
             <w:tcBorders>
               <w:top w:val="nil"/>
               <w:left w:val="nil"/>
@@ -4865,7 +4918,7 @@
         </w:trPr>
         <w:tc>
           <w:tcPr>
-            <w:tcW w:w="4826" w:type="dxa"/>
+            <w:tcW w:w="4823" w:type="dxa"/>
             <w:tcBorders>
               <w:top w:val="nil"/>
               <w:left w:val="nil"/>
@@ -4895,7 +4948,7 @@
         </w:tc>
         <w:tc>
           <w:tcPr>
-            <w:tcW w:w="3101" w:type="dxa"/>
+            <w:tcW w:w="3098" w:type="dxa"/>
             <w:tcBorders>
               <w:top w:val="nil"/>
               <w:left w:val="nil"/>
@@ -4955,7 +5008,7 @@
         </w:tc>
         <w:tc>
           <w:tcPr>
-            <w:tcW w:w="2016" w:type="dxa"/>
+            <w:tcW w:w="2019" w:type="dxa"/>
             <w:tcBorders>
               <w:top w:val="nil"/>
               <w:left w:val="nil"/>
@@ -4990,7 +5043,7 @@
         </w:trPr>
         <w:tc>
           <w:tcPr>
-            <w:tcW w:w="4826" w:type="dxa"/>
+            <w:tcW w:w="4823" w:type="dxa"/>
             <w:tcBorders>
               <w:top w:val="nil"/>
               <w:left w:val="nil"/>
@@ -5020,7 +5073,7 @@
         </w:tc>
         <w:tc>
           <w:tcPr>
-            <w:tcW w:w="3101" w:type="dxa"/>
+            <w:tcW w:w="3098" w:type="dxa"/>
             <w:tcBorders>
               <w:top w:val="nil"/>
               <w:left w:val="nil"/>
@@ -5080,7 +5133,7 @@
         </w:tc>
         <w:tc>
           <w:tcPr>
-            <w:tcW w:w="2016" w:type="dxa"/>
+            <w:tcW w:w="2019" w:type="dxa"/>
             <w:tcBorders>
               <w:top w:val="nil"/>
               <w:left w:val="nil"/>
@@ -5115,7 +5168,7 @@
         </w:trPr>
         <w:tc>
           <w:tcPr>
-            <w:tcW w:w="4826" w:type="dxa"/>
+            <w:tcW w:w="4823" w:type="dxa"/>
             <w:tcBorders>
               <w:top w:val="nil"/>
               <w:left w:val="nil"/>
@@ -5145,7 +5198,7 @@
         </w:tc>
         <w:tc>
           <w:tcPr>
-            <w:tcW w:w="3101" w:type="dxa"/>
+            <w:tcW w:w="3098" w:type="dxa"/>
             <w:tcBorders>
               <w:top w:val="nil"/>
               <w:left w:val="nil"/>
@@ -5205,7 +5258,7 @@
         </w:tc>
         <w:tc>
           <w:tcPr>
-            <w:tcW w:w="2016" w:type="dxa"/>
+            <w:tcW w:w="2019" w:type="dxa"/>
             <w:tcBorders>
               <w:top w:val="nil"/>
               <w:left w:val="nil"/>
@@ -5240,7 +5293,7 @@
         </w:trPr>
         <w:tc>
           <w:tcPr>
-            <w:tcW w:w="4826" w:type="dxa"/>
+            <w:tcW w:w="4823" w:type="dxa"/>
             <w:tcBorders>
               <w:top w:val="nil"/>
               <w:left w:val="nil"/>
@@ -5270,7 +5323,7 @@
         </w:tc>
         <w:tc>
           <w:tcPr>
-            <w:tcW w:w="3101" w:type="dxa"/>
+            <w:tcW w:w="3098" w:type="dxa"/>
             <w:tcBorders>
               <w:top w:val="nil"/>
               <w:left w:val="nil"/>
@@ -5330,7 +5383,7 @@
         </w:tc>
         <w:tc>
           <w:tcPr>
-            <w:tcW w:w="2016" w:type="dxa"/>
+            <w:tcW w:w="2019" w:type="dxa"/>
             <w:tcBorders>
               <w:top w:val="nil"/>
               <w:left w:val="nil"/>
@@ -5365,7 +5418,7 @@
         </w:trPr>
         <w:tc>
           <w:tcPr>
-            <w:tcW w:w="4826" w:type="dxa"/>
+            <w:tcW w:w="4823" w:type="dxa"/>
             <w:tcBorders>
               <w:top w:val="nil"/>
               <w:left w:val="nil"/>
@@ -5395,7 +5448,7 @@
         </w:tc>
         <w:tc>
           <w:tcPr>
-            <w:tcW w:w="3101" w:type="dxa"/>
+            <w:tcW w:w="3098" w:type="dxa"/>
             <w:tcBorders>
               <w:top w:val="nil"/>
               <w:left w:val="nil"/>
@@ -5455,7 +5508,7 @@
         </w:tc>
         <w:tc>
           <w:tcPr>
-            <w:tcW w:w="2016" w:type="dxa"/>
+            <w:tcW w:w="2019" w:type="dxa"/>
             <w:tcBorders>
               <w:top w:val="nil"/>
               <w:left w:val="nil"/>
@@ -5490,7 +5543,7 @@
         </w:trPr>
         <w:tc>
           <w:tcPr>
-            <w:tcW w:w="4826" w:type="dxa"/>
+            <w:tcW w:w="4823" w:type="dxa"/>
             <w:tcBorders>
               <w:top w:val="nil"/>
               <w:left w:val="nil"/>
@@ -5520,7 +5573,7 @@
         </w:tc>
         <w:tc>
           <w:tcPr>
-            <w:tcW w:w="3101" w:type="dxa"/>
+            <w:tcW w:w="3098" w:type="dxa"/>
             <w:tcBorders>
               <w:top w:val="nil"/>
               <w:left w:val="nil"/>
@@ -5580,7 +5633,7 @@
         </w:tc>
         <w:tc>
           <w:tcPr>
-            <w:tcW w:w="2016" w:type="dxa"/>
+            <w:tcW w:w="2019" w:type="dxa"/>
             <w:tcBorders>
               <w:top w:val="nil"/>
               <w:left w:val="nil"/>
@@ -5615,7 +5668,7 @@
         </w:trPr>
         <w:tc>
           <w:tcPr>
-            <w:tcW w:w="4826" w:type="dxa"/>
+            <w:tcW w:w="4823" w:type="dxa"/>
             <w:tcBorders>
               <w:top w:val="nil"/>
               <w:left w:val="nil"/>
@@ -5645,7 +5698,7 @@
         </w:tc>
         <w:tc>
           <w:tcPr>
-            <w:tcW w:w="3101" w:type="dxa"/>
+            <w:tcW w:w="3098" w:type="dxa"/>
             <w:tcBorders>
               <w:top w:val="nil"/>
               <w:left w:val="nil"/>
@@ -5705,7 +5758,7 @@
         </w:tc>
         <w:tc>
           <w:tcPr>
-            <w:tcW w:w="2016" w:type="dxa"/>
+            <w:tcW w:w="2019" w:type="dxa"/>
             <w:tcBorders>
               <w:top w:val="nil"/>
               <w:left w:val="nil"/>
@@ -5740,7 +5793,7 @@
         </w:trPr>
         <w:tc>
           <w:tcPr>
-            <w:tcW w:w="4826" w:type="dxa"/>
+            <w:tcW w:w="4823" w:type="dxa"/>
             <w:tcBorders>
               <w:top w:val="nil"/>
               <w:left w:val="nil"/>
@@ -5770,7 +5823,7 @@
         </w:tc>
         <w:tc>
           <w:tcPr>
-            <w:tcW w:w="3101" w:type="dxa"/>
+            <w:tcW w:w="3098" w:type="dxa"/>
             <w:tcBorders>
               <w:top w:val="nil"/>
               <w:left w:val="nil"/>
@@ -5830,7 +5883,7 @@
         </w:tc>
         <w:tc>
           <w:tcPr>
-            <w:tcW w:w="2016" w:type="dxa"/>
+            <w:tcW w:w="2019" w:type="dxa"/>
             <w:tcBorders>
               <w:top w:val="nil"/>
               <w:left w:val="nil"/>
@@ -5865,7 +5918,7 @@
         </w:trPr>
         <w:tc>
           <w:tcPr>
-            <w:tcW w:w="4826" w:type="dxa"/>
+            <w:tcW w:w="4823" w:type="dxa"/>
             <w:tcBorders>
               <w:top w:val="nil"/>
               <w:left w:val="nil"/>
@@ -5895,7 +5948,7 @@
         </w:tc>
         <w:tc>
           <w:tcPr>
-            <w:tcW w:w="3101" w:type="dxa"/>
+            <w:tcW w:w="3098" w:type="dxa"/>
             <w:tcBorders>
               <w:top w:val="nil"/>
               <w:left w:val="nil"/>
@@ -5955,7 +6008,7 @@
         </w:tc>
         <w:tc>
           <w:tcPr>
-            <w:tcW w:w="2016" w:type="dxa"/>
+            <w:tcW w:w="2019" w:type="dxa"/>
             <w:tcBorders>
               <w:top w:val="nil"/>
               <w:left w:val="nil"/>
@@ -5990,7 +6043,7 @@
         </w:trPr>
         <w:tc>
           <w:tcPr>
-            <w:tcW w:w="4826" w:type="dxa"/>
+            <w:tcW w:w="4823" w:type="dxa"/>
             <w:tcBorders>
               <w:top w:val="nil"/>
               <w:left w:val="nil"/>
@@ -6020,7 +6073,7 @@
         </w:tc>
         <w:tc>
           <w:tcPr>
-            <w:tcW w:w="3101" w:type="dxa"/>
+            <w:tcW w:w="3098" w:type="dxa"/>
             <w:tcBorders>
               <w:top w:val="nil"/>
               <w:left w:val="nil"/>
@@ -6080,7 +6133,7 @@
         </w:tc>
         <w:tc>
           <w:tcPr>
-            <w:tcW w:w="2016" w:type="dxa"/>
+            <w:tcW w:w="2019" w:type="dxa"/>
             <w:tcBorders>
               <w:top w:val="nil"/>
               <w:left w:val="nil"/>
@@ -6115,7 +6168,7 @@
         </w:trPr>
         <w:tc>
           <w:tcPr>
-            <w:tcW w:w="4826" w:type="dxa"/>
+            <w:tcW w:w="4823" w:type="dxa"/>
             <w:tcBorders>
               <w:top w:val="nil"/>
               <w:left w:val="nil"/>
@@ -6145,7 +6198,7 @@
         </w:tc>
         <w:tc>
           <w:tcPr>
-            <w:tcW w:w="3101" w:type="dxa"/>
+            <w:tcW w:w="3098" w:type="dxa"/>
             <w:tcBorders>
               <w:top w:val="nil"/>
               <w:left w:val="nil"/>
@@ -6205,7 +6258,7 @@
         </w:tc>
         <w:tc>
           <w:tcPr>
-            <w:tcW w:w="2016" w:type="dxa"/>
+            <w:tcW w:w="2019" w:type="dxa"/>
             <w:tcBorders>
               <w:top w:val="nil"/>
               <w:left w:val="nil"/>
@@ -6240,7 +6293,7 @@
         </w:trPr>
         <w:tc>
           <w:tcPr>
-            <w:tcW w:w="4826" w:type="dxa"/>
+            <w:tcW w:w="4823" w:type="dxa"/>
             <w:tcBorders>
               <w:top w:val="nil"/>
               <w:left w:val="nil"/>
@@ -6270,7 +6323,7 @@
         </w:tc>
         <w:tc>
           <w:tcPr>
-            <w:tcW w:w="3101" w:type="dxa"/>
+            <w:tcW w:w="3098" w:type="dxa"/>
             <w:tcBorders>
               <w:top w:val="nil"/>
               <w:left w:val="nil"/>
@@ -6330,7 +6383,7 @@
         </w:tc>
         <w:tc>
           <w:tcPr>
-            <w:tcW w:w="2016" w:type="dxa"/>
+            <w:tcW w:w="2019" w:type="dxa"/>
             <w:tcBorders>
               <w:top w:val="nil"/>
               <w:left w:val="nil"/>
@@ -6365,7 +6418,7 @@
         </w:trPr>
         <w:tc>
           <w:tcPr>
-            <w:tcW w:w="4826" w:type="dxa"/>
+            <w:tcW w:w="4823" w:type="dxa"/>
             <w:tcBorders>
               <w:top w:val="nil"/>
               <w:left w:val="nil"/>
@@ -6395,7 +6448,7 @@
         </w:tc>
         <w:tc>
           <w:tcPr>
-            <w:tcW w:w="3101" w:type="dxa"/>
+            <w:tcW w:w="3098" w:type="dxa"/>
             <w:tcBorders>
               <w:top w:val="nil"/>
               <w:left w:val="nil"/>
@@ -6455,7 +6508,7 @@
         </w:tc>
         <w:tc>
           <w:tcPr>
-            <w:tcW w:w="2016" w:type="dxa"/>
+            <w:tcW w:w="2019" w:type="dxa"/>
             <w:tcBorders>
               <w:top w:val="nil"/>
               <w:left w:val="nil"/>
@@ -6490,7 +6543,7 @@
         </w:trPr>
         <w:tc>
           <w:tcPr>
-            <w:tcW w:w="4826" w:type="dxa"/>
+            <w:tcW w:w="4823" w:type="dxa"/>
             <w:tcBorders>
               <w:top w:val="nil"/>
               <w:left w:val="nil"/>
@@ -6520,7 +6573,7 @@
         </w:tc>
         <w:tc>
           <w:tcPr>
-            <w:tcW w:w="3101" w:type="dxa"/>
+            <w:tcW w:w="3098" w:type="dxa"/>
             <w:tcBorders>
               <w:top w:val="nil"/>
               <w:left w:val="nil"/>
@@ -6580,7 +6633,7 @@
         </w:tc>
         <w:tc>
           <w:tcPr>
-            <w:tcW w:w="2016" w:type="dxa"/>
+            <w:tcW w:w="2019" w:type="dxa"/>
             <w:tcBorders>
               <w:top w:val="nil"/>
               <w:left w:val="nil"/>
@@ -6615,7 +6668,7 @@
         </w:trPr>
         <w:tc>
           <w:tcPr>
-            <w:tcW w:w="4826" w:type="dxa"/>
+            <w:tcW w:w="4823" w:type="dxa"/>
             <w:tcBorders>
               <w:top w:val="nil"/>
               <w:left w:val="nil"/>
@@ -6645,7 +6698,7 @@
         </w:tc>
         <w:tc>
           <w:tcPr>
-            <w:tcW w:w="3101" w:type="dxa"/>
+            <w:tcW w:w="3098" w:type="dxa"/>
             <w:tcBorders>
               <w:top w:val="nil"/>
               <w:left w:val="nil"/>
@@ -6705,7 +6758,7 @@
         </w:tc>
         <w:tc>
           <w:tcPr>
-            <w:tcW w:w="2016" w:type="dxa"/>
+            <w:tcW w:w="2019" w:type="dxa"/>
             <w:tcBorders>
               <w:top w:val="nil"/>
               <w:left w:val="nil"/>
@@ -6740,7 +6793,7 @@
         </w:trPr>
         <w:tc>
           <w:tcPr>
-            <w:tcW w:w="4826" w:type="dxa"/>
+            <w:tcW w:w="4823" w:type="dxa"/>
             <w:tcBorders>
               <w:top w:val="nil"/>
               <w:left w:val="nil"/>
@@ -6770,7 +6823,7 @@
         </w:tc>
         <w:tc>
           <w:tcPr>
-            <w:tcW w:w="3101" w:type="dxa"/>
+            <w:tcW w:w="3098" w:type="dxa"/>
             <w:tcBorders>
               <w:top w:val="nil"/>
               <w:left w:val="nil"/>
@@ -6830,7 +6883,7 @@
         </w:tc>
         <w:tc>
           <w:tcPr>
-            <w:tcW w:w="2016" w:type="dxa"/>
+            <w:tcW w:w="2019" w:type="dxa"/>
             <w:tcBorders>
               <w:top w:val="nil"/>
               <w:left w:val="nil"/>
@@ -6865,7 +6918,7 @@
         </w:trPr>
         <w:tc>
           <w:tcPr>
-            <w:tcW w:w="4826" w:type="dxa"/>
+            <w:tcW w:w="4823" w:type="dxa"/>
             <w:tcBorders>
               <w:top w:val="nil"/>
               <w:left w:val="nil"/>
@@ -6895,7 +6948,7 @@
         </w:tc>
         <w:tc>
           <w:tcPr>
-            <w:tcW w:w="3101" w:type="dxa"/>
+            <w:tcW w:w="3098" w:type="dxa"/>
             <w:tcBorders>
               <w:top w:val="nil"/>
               <w:left w:val="nil"/>
@@ -6955,7 +7008,7 @@
         </w:tc>
         <w:tc>
           <w:tcPr>
-            <w:tcW w:w="2016" w:type="dxa"/>
+            <w:tcW w:w="2019" w:type="dxa"/>
             <w:tcBorders>
               <w:top w:val="nil"/>
               <w:left w:val="nil"/>
@@ -6990,7 +7043,7 @@
         </w:trPr>
         <w:tc>
           <w:tcPr>
-            <w:tcW w:w="4826" w:type="dxa"/>
+            <w:tcW w:w="4823" w:type="dxa"/>
             <w:tcBorders>
               <w:top w:val="nil"/>
               <w:left w:val="nil"/>
@@ -7020,7 +7073,7 @@
         </w:tc>
         <w:tc>
           <w:tcPr>
-            <w:tcW w:w="3101" w:type="dxa"/>
+            <w:tcW w:w="3098" w:type="dxa"/>
             <w:tcBorders>
               <w:top w:val="nil"/>
               <w:left w:val="nil"/>
@@ -7080,7 +7133,7 @@
         </w:tc>
         <w:tc>
           <w:tcPr>
-            <w:tcW w:w="2016" w:type="dxa"/>
+            <w:tcW w:w="2019" w:type="dxa"/>
             <w:tcBorders>
               <w:top w:val="nil"/>
               <w:left w:val="nil"/>
@@ -7115,7 +7168,7 @@
         </w:trPr>
         <w:tc>
           <w:tcPr>
-            <w:tcW w:w="4826" w:type="dxa"/>
+            <w:tcW w:w="4823" w:type="dxa"/>
             <w:tcBorders>
               <w:top w:val="nil"/>
               <w:left w:val="nil"/>
@@ -7145,7 +7198,7 @@
         </w:tc>
         <w:tc>
           <w:tcPr>
-            <w:tcW w:w="3101" w:type="dxa"/>
+            <w:tcW w:w="3098" w:type="dxa"/>
             <w:tcBorders>
               <w:top w:val="nil"/>
               <w:left w:val="nil"/>
@@ -7205,7 +7258,7 @@
         </w:tc>
         <w:tc>
           <w:tcPr>
-            <w:tcW w:w="2016" w:type="dxa"/>
+            <w:tcW w:w="2019" w:type="dxa"/>
             <w:tcBorders>
               <w:top w:val="nil"/>
               <w:left w:val="nil"/>
@@ -7240,7 +7293,7 @@
         </w:trPr>
         <w:tc>
           <w:tcPr>
-            <w:tcW w:w="4826" w:type="dxa"/>
+            <w:tcW w:w="4823" w:type="dxa"/>
             <w:tcBorders>
               <w:top w:val="nil"/>
               <w:left w:val="nil"/>
@@ -7270,7 +7323,7 @@
         </w:tc>
         <w:tc>
           <w:tcPr>
-            <w:tcW w:w="3101" w:type="dxa"/>
+            <w:tcW w:w="3098" w:type="dxa"/>
             <w:tcBorders>
               <w:top w:val="nil"/>
               <w:left w:val="nil"/>
@@ -7330,7 +7383,7 @@
         </w:tc>
         <w:tc>
           <w:tcPr>
-            <w:tcW w:w="2016" w:type="dxa"/>
+            <w:tcW w:w="2019" w:type="dxa"/>
             <w:tcBorders>
               <w:top w:val="nil"/>
               <w:left w:val="nil"/>
@@ -7365,7 +7418,7 @@
         </w:trPr>
         <w:tc>
           <w:tcPr>
-            <w:tcW w:w="4826" w:type="dxa"/>
+            <w:tcW w:w="4823" w:type="dxa"/>
             <w:tcBorders>
               <w:top w:val="nil"/>
               <w:left w:val="nil"/>
@@ -7395,7 +7448,7 @@
         </w:tc>
         <w:tc>
           <w:tcPr>
-            <w:tcW w:w="3101" w:type="dxa"/>
+            <w:tcW w:w="3098" w:type="dxa"/>
             <w:tcBorders>
               <w:top w:val="nil"/>
               <w:left w:val="nil"/>
@@ -7455,7 +7508,7 @@
         </w:tc>
         <w:tc>
           <w:tcPr>
-            <w:tcW w:w="2016" w:type="dxa"/>
+            <w:tcW w:w="2019" w:type="dxa"/>
             <w:tcBorders>
               <w:top w:val="nil"/>
               <w:left w:val="nil"/>
@@ -7490,7 +7543,7 @@
         </w:trPr>
         <w:tc>
           <w:tcPr>
-            <w:tcW w:w="4826" w:type="dxa"/>
+            <w:tcW w:w="4823" w:type="dxa"/>
             <w:tcBorders>
               <w:top w:val="nil"/>
               <w:left w:val="nil"/>
@@ -7520,7 +7573,7 @@
         </w:tc>
         <w:tc>
           <w:tcPr>
-            <w:tcW w:w="3101" w:type="dxa"/>
+            <w:tcW w:w="3098" w:type="dxa"/>
             <w:tcBorders>
               <w:top w:val="nil"/>
               <w:left w:val="nil"/>
@@ -7580,7 +7633,7 @@
         </w:tc>
         <w:tc>
           <w:tcPr>
-            <w:tcW w:w="2016" w:type="dxa"/>
+            <w:tcW w:w="2019" w:type="dxa"/>
             <w:tcBorders>
               <w:top w:val="nil"/>
               <w:left w:val="nil"/>
@@ -7615,7 +7668,7 @@
         </w:trPr>
         <w:tc>
           <w:tcPr>
-            <w:tcW w:w="4826" w:type="dxa"/>
+            <w:tcW w:w="4823" w:type="dxa"/>
             <w:tcBorders>
               <w:top w:val="nil"/>
               <w:left w:val="nil"/>
@@ -7645,7 +7698,7 @@
         </w:tc>
         <w:tc>
           <w:tcPr>
-            <w:tcW w:w="3101" w:type="dxa"/>
+            <w:tcW w:w="3098" w:type="dxa"/>
             <w:tcBorders>
               <w:top w:val="nil"/>
               <w:left w:val="nil"/>
@@ -7705,7 +7758,7 @@
         </w:tc>
         <w:tc>
           <w:tcPr>
-            <w:tcW w:w="2016" w:type="dxa"/>
+            <w:tcW w:w="2019" w:type="dxa"/>
             <w:tcBorders>
               <w:top w:val="nil"/>
               <w:left w:val="nil"/>
@@ -7740,7 +7793,7 @@
         </w:trPr>
         <w:tc>
           <w:tcPr>
-            <w:tcW w:w="4826" w:type="dxa"/>
+            <w:tcW w:w="4823" w:type="dxa"/>
             <w:tcBorders>
               <w:top w:val="nil"/>
               <w:left w:val="nil"/>
@@ -7770,7 +7823,7 @@
         </w:tc>
         <w:tc>
           <w:tcPr>
-            <w:tcW w:w="3101" w:type="dxa"/>
+            <w:tcW w:w="3098" w:type="dxa"/>
             <w:tcBorders>
               <w:top w:val="nil"/>
               <w:left w:val="nil"/>
@@ -7830,7 +7883,7 @@
         </w:tc>
         <w:tc>
           <w:tcPr>
-            <w:tcW w:w="2016" w:type="dxa"/>
+            <w:tcW w:w="2019" w:type="dxa"/>
             <w:tcBorders>
               <w:top w:val="nil"/>
               <w:left w:val="nil"/>
@@ -7865,7 +7918,7 @@
         </w:trPr>
         <w:tc>
           <w:tcPr>
-            <w:tcW w:w="4826" w:type="dxa"/>
+            <w:tcW w:w="4823" w:type="dxa"/>
             <w:tcBorders>
               <w:top w:val="nil"/>
               <w:left w:val="nil"/>
@@ -7895,7 +7948,7 @@
         </w:tc>
         <w:tc>
           <w:tcPr>
-            <w:tcW w:w="3101" w:type="dxa"/>
+            <w:tcW w:w="3098" w:type="dxa"/>
             <w:tcBorders>
               <w:top w:val="nil"/>
               <w:left w:val="nil"/>
@@ -7955,7 +8008,7 @@
         </w:tc>
         <w:tc>
           <w:tcPr>
-            <w:tcW w:w="2016" w:type="dxa"/>
+            <w:tcW w:w="2019" w:type="dxa"/>
             <w:tcBorders>
               <w:top w:val="nil"/>
               <w:left w:val="nil"/>
@@ -7990,7 +8043,7 @@
         </w:trPr>
         <w:tc>
           <w:tcPr>
-            <w:tcW w:w="4826" w:type="dxa"/>
+            <w:tcW w:w="4823" w:type="dxa"/>
             <w:tcBorders>
               <w:top w:val="nil"/>
               <w:left w:val="nil"/>
@@ -8020,7 +8073,7 @@
         </w:tc>
         <w:tc>
           <w:tcPr>
-            <w:tcW w:w="3101" w:type="dxa"/>
+            <w:tcW w:w="3098" w:type="dxa"/>
             <w:tcBorders>
               <w:top w:val="nil"/>
               <w:left w:val="nil"/>
@@ -8080,7 +8133,7 @@
         </w:tc>
         <w:tc>
           <w:tcPr>
-            <w:tcW w:w="2016" w:type="dxa"/>
+            <w:tcW w:w="2019" w:type="dxa"/>
             <w:tcBorders>
               <w:top w:val="nil"/>
               <w:left w:val="nil"/>
@@ -8115,7 +8168,7 @@
         </w:trPr>
         <w:tc>
           <w:tcPr>
-            <w:tcW w:w="4826" w:type="dxa"/>
+            <w:tcW w:w="4823" w:type="dxa"/>
             <w:tcBorders>
               <w:top w:val="nil"/>
               <w:left w:val="nil"/>
@@ -8145,7 +8198,7 @@
         </w:tc>
         <w:tc>
           <w:tcPr>
-            <w:tcW w:w="3101" w:type="dxa"/>
+            <w:tcW w:w="3098" w:type="dxa"/>
             <w:tcBorders>
               <w:top w:val="nil"/>
               <w:left w:val="nil"/>
@@ -8205,7 +8258,7 @@
         </w:tc>
         <w:tc>
           <w:tcPr>
-            <w:tcW w:w="2016" w:type="dxa"/>
+            <w:tcW w:w="2019" w:type="dxa"/>
             <w:tcBorders>
               <w:top w:val="nil"/>
               <w:left w:val="nil"/>
@@ -8240,7 +8293,7 @@
         </w:trPr>
         <w:tc>
           <w:tcPr>
-            <w:tcW w:w="4826" w:type="dxa"/>
+            <w:tcW w:w="4823" w:type="dxa"/>
             <w:tcBorders>
               <w:top w:val="nil"/>
               <w:left w:val="nil"/>
@@ -8270,7 +8323,7 @@
         </w:tc>
         <w:tc>
           <w:tcPr>
-            <w:tcW w:w="3101" w:type="dxa"/>
+            <w:tcW w:w="3098" w:type="dxa"/>
             <w:tcBorders>
               <w:top w:val="nil"/>
               <w:left w:val="nil"/>
@@ -8330,7 +8383,7 @@
         </w:tc>
         <w:tc>
           <w:tcPr>
-            <w:tcW w:w="2016" w:type="dxa"/>
+            <w:tcW w:w="2019" w:type="dxa"/>
             <w:tcBorders>
               <w:top w:val="nil"/>
               <w:left w:val="nil"/>
@@ -8365,7 +8418,7 @@
         </w:trPr>
         <w:tc>
           <w:tcPr>
-            <w:tcW w:w="4826" w:type="dxa"/>
+            <w:tcW w:w="4823" w:type="dxa"/>
             <w:tcBorders>
               <w:top w:val="nil"/>
               <w:left w:val="nil"/>
@@ -8395,7 +8448,7 @@
         </w:tc>
         <w:tc>
           <w:tcPr>
-            <w:tcW w:w="3101" w:type="dxa"/>
+            <w:tcW w:w="3098" w:type="dxa"/>
             <w:tcBorders>
               <w:top w:val="nil"/>
               <w:left w:val="nil"/>
@@ -8455,7 +8508,7 @@
         </w:tc>
         <w:tc>
           <w:tcPr>
-            <w:tcW w:w="2016" w:type="dxa"/>
+            <w:tcW w:w="2019" w:type="dxa"/>
             <w:tcBorders>
               <w:top w:val="nil"/>
               <w:left w:val="nil"/>
@@ -8490,7 +8543,7 @@
         </w:trPr>
         <w:tc>
           <w:tcPr>
-            <w:tcW w:w="4826" w:type="dxa"/>
+            <w:tcW w:w="4823" w:type="dxa"/>
             <w:tcBorders>
               <w:top w:val="nil"/>
               <w:left w:val="nil"/>
@@ -8520,7 +8573,7 @@
         </w:tc>
         <w:tc>
           <w:tcPr>
-            <w:tcW w:w="3101" w:type="dxa"/>
+            <w:tcW w:w="3098" w:type="dxa"/>
             <w:tcBorders>
               <w:top w:val="nil"/>
               <w:left w:val="nil"/>
@@ -8580,7 +8633,7 @@
         </w:tc>
         <w:tc>
           <w:tcPr>
-            <w:tcW w:w="2016" w:type="dxa"/>
+            <w:tcW w:w="2019" w:type="dxa"/>
             <w:tcBorders>
               <w:top w:val="nil"/>
               <w:left w:val="nil"/>
@@ -8615,7 +8668,7 @@
         </w:trPr>
         <w:tc>
           <w:tcPr>
-            <w:tcW w:w="4826" w:type="dxa"/>
+            <w:tcW w:w="4823" w:type="dxa"/>
             <w:tcBorders>
               <w:top w:val="nil"/>
               <w:left w:val="nil"/>
@@ -8645,7 +8698,7 @@
         </w:tc>
         <w:tc>
           <w:tcPr>
-            <w:tcW w:w="3101" w:type="dxa"/>
+            <w:tcW w:w="3098" w:type="dxa"/>
             <w:tcBorders>
               <w:top w:val="nil"/>
               <w:left w:val="nil"/>
@@ -8705,7 +8758,7 @@
         </w:tc>
         <w:tc>
           <w:tcPr>
-            <w:tcW w:w="2016" w:type="dxa"/>
+            <w:tcW w:w="2019" w:type="dxa"/>
             <w:tcBorders>
               <w:top w:val="nil"/>
               <w:left w:val="nil"/>
@@ -8740,7 +8793,7 @@
         </w:trPr>
         <w:tc>
           <w:tcPr>
-            <w:tcW w:w="4826" w:type="dxa"/>
+            <w:tcW w:w="4823" w:type="dxa"/>
             <w:tcBorders>
               <w:top w:val="nil"/>
               <w:left w:val="nil"/>
@@ -8770,7 +8823,7 @@
         </w:tc>
         <w:tc>
           <w:tcPr>
-            <w:tcW w:w="3101" w:type="dxa"/>
+            <w:tcW w:w="3098" w:type="dxa"/>
             <w:tcBorders>
               <w:top w:val="nil"/>
               <w:left w:val="nil"/>
@@ -8830,7 +8883,7 @@
         </w:tc>
         <w:tc>
           <w:tcPr>
-            <w:tcW w:w="2016" w:type="dxa"/>
+            <w:tcW w:w="2019" w:type="dxa"/>
             <w:tcBorders>
               <w:top w:val="nil"/>
               <w:left w:val="nil"/>
@@ -8865,7 +8918,7 @@
         </w:trPr>
         <w:tc>
           <w:tcPr>
-            <w:tcW w:w="4826" w:type="dxa"/>
+            <w:tcW w:w="4823" w:type="dxa"/>
             <w:tcBorders>
               <w:top w:val="nil"/>
               <w:left w:val="nil"/>
@@ -8895,7 +8948,7 @@
         </w:tc>
         <w:tc>
           <w:tcPr>
-            <w:tcW w:w="3101" w:type="dxa"/>
+            <w:tcW w:w="3098" w:type="dxa"/>
             <w:tcBorders>
               <w:top w:val="nil"/>
               <w:left w:val="nil"/>
@@ -8955,7 +9008,7 @@
         </w:tc>
         <w:tc>
           <w:tcPr>
-            <w:tcW w:w="2016" w:type="dxa"/>
+            <w:tcW w:w="2019" w:type="dxa"/>
             <w:tcBorders>
               <w:top w:val="nil"/>
               <w:left w:val="nil"/>
@@ -8990,7 +9043,7 @@
         </w:trPr>
         <w:tc>
           <w:tcPr>
-            <w:tcW w:w="4826" w:type="dxa"/>
+            <w:tcW w:w="4823" w:type="dxa"/>
             <w:tcBorders>
               <w:top w:val="nil"/>
               <w:left w:val="nil"/>
@@ -9020,7 +9073,7 @@
         </w:tc>
         <w:tc>
           <w:tcPr>
-            <w:tcW w:w="3101" w:type="dxa"/>
+            <w:tcW w:w="3098" w:type="dxa"/>
             <w:tcBorders>
               <w:top w:val="nil"/>
               <w:left w:val="nil"/>
@@ -9080,7 +9133,7 @@
         </w:tc>
         <w:tc>
           <w:tcPr>
-            <w:tcW w:w="2016" w:type="dxa"/>
+            <w:tcW w:w="2019" w:type="dxa"/>
             <w:tcBorders>
               <w:top w:val="nil"/>
               <w:left w:val="nil"/>
@@ -9115,7 +9168,7 @@
         </w:trPr>
         <w:tc>
           <w:tcPr>
-            <w:tcW w:w="4826" w:type="dxa"/>
+            <w:tcW w:w="4823" w:type="dxa"/>
             <w:tcBorders>
               <w:top w:val="nil"/>
               <w:left w:val="nil"/>
@@ -9145,7 +9198,7 @@
         </w:tc>
         <w:tc>
           <w:tcPr>
-            <w:tcW w:w="3101" w:type="dxa"/>
+            <w:tcW w:w="3098" w:type="dxa"/>
             <w:tcBorders>
               <w:top w:val="nil"/>
               <w:left w:val="nil"/>
@@ -9205,7 +9258,7 @@
         </w:tc>
         <w:tc>
           <w:tcPr>
-            <w:tcW w:w="2016" w:type="dxa"/>
+            <w:tcW w:w="2019" w:type="dxa"/>
             <w:tcBorders>
               <w:top w:val="nil"/>
               <w:left w:val="nil"/>
@@ -9240,7 +9293,7 @@
         </w:trPr>
         <w:tc>
           <w:tcPr>
-            <w:tcW w:w="4826" w:type="dxa"/>
+            <w:tcW w:w="4823" w:type="dxa"/>
             <w:tcBorders>
               <w:top w:val="nil"/>
               <w:left w:val="nil"/>
@@ -9270,7 +9323,7 @@
         </w:tc>
         <w:tc>
           <w:tcPr>
-            <w:tcW w:w="3101" w:type="dxa"/>
+            <w:tcW w:w="3098" w:type="dxa"/>
             <w:tcBorders>
               <w:top w:val="nil"/>
               <w:left w:val="nil"/>
@@ -9330,7 +9383,7 @@
         </w:tc>
         <w:tc>
           <w:tcPr>
-            <w:tcW w:w="2016" w:type="dxa"/>
+            <w:tcW w:w="2019" w:type="dxa"/>
             <w:tcBorders>
               <w:top w:val="nil"/>
               <w:left w:val="nil"/>
@@ -9365,7 +9418,7 @@
         </w:trPr>
         <w:tc>
           <w:tcPr>
-            <w:tcW w:w="4826" w:type="dxa"/>
+            <w:tcW w:w="4823" w:type="dxa"/>
             <w:tcBorders>
               <w:top w:val="nil"/>
               <w:left w:val="nil"/>
@@ -9395,7 +9448,7 @@
         </w:tc>
         <w:tc>
           <w:tcPr>
-            <w:tcW w:w="3101" w:type="dxa"/>
+            <w:tcW w:w="3098" w:type="dxa"/>
             <w:tcBorders>
               <w:top w:val="nil"/>
               <w:left w:val="nil"/>
@@ -9455,7 +9508,7 @@
         </w:tc>
         <w:tc>
           <w:tcPr>
-            <w:tcW w:w="2016" w:type="dxa"/>
+            <w:tcW w:w="2019" w:type="dxa"/>
             <w:tcBorders>
               <w:top w:val="nil"/>
               <w:left w:val="nil"/>
@@ -9490,7 +9543,7 @@
         </w:trPr>
         <w:tc>
           <w:tcPr>
-            <w:tcW w:w="4826" w:type="dxa"/>
+            <w:tcW w:w="4823" w:type="dxa"/>
             <w:tcBorders>
               <w:top w:val="nil"/>
               <w:left w:val="nil"/>
@@ -9520,7 +9573,7 @@
         </w:tc>
         <w:tc>
           <w:tcPr>
-            <w:tcW w:w="3101" w:type="dxa"/>
+            <w:tcW w:w="3098" w:type="dxa"/>
             <w:tcBorders>
               <w:top w:val="nil"/>
               <w:left w:val="nil"/>
@@ -9580,7 +9633,7 @@
         </w:tc>
         <w:tc>
           <w:tcPr>
-            <w:tcW w:w="2016" w:type="dxa"/>
+            <w:tcW w:w="2019" w:type="dxa"/>
             <w:tcBorders>
               <w:top w:val="nil"/>
               <w:left w:val="nil"/>
@@ -9615,7 +9668,7 @@
         </w:trPr>
         <w:tc>
           <w:tcPr>
-            <w:tcW w:w="4826" w:type="dxa"/>
+            <w:tcW w:w="4823" w:type="dxa"/>
             <w:tcBorders>
               <w:top w:val="nil"/>
               <w:left w:val="nil"/>
@@ -9645,7 +9698,7 @@
         </w:tc>
         <w:tc>
           <w:tcPr>
-            <w:tcW w:w="3101" w:type="dxa"/>
+            <w:tcW w:w="3098" w:type="dxa"/>
             <w:tcBorders>
               <w:top w:val="nil"/>
               <w:left w:val="nil"/>
@@ -9705,7 +9758,7 @@
         </w:tc>
         <w:tc>
           <w:tcPr>
-            <w:tcW w:w="2016" w:type="dxa"/>
+            <w:tcW w:w="2019" w:type="dxa"/>
             <w:tcBorders>
               <w:top w:val="nil"/>
               <w:left w:val="nil"/>
@@ -9740,7 +9793,7 @@
         </w:trPr>
         <w:tc>
           <w:tcPr>
-            <w:tcW w:w="4826" w:type="dxa"/>
+            <w:tcW w:w="4823" w:type="dxa"/>
             <w:tcBorders>
               <w:top w:val="nil"/>
               <w:left w:val="nil"/>
@@ -9770,7 +9823,7 @@
         </w:tc>
         <w:tc>
           <w:tcPr>
-            <w:tcW w:w="3101" w:type="dxa"/>
+            <w:tcW w:w="3098" w:type="dxa"/>
             <w:tcBorders>
               <w:top w:val="nil"/>
               <w:left w:val="nil"/>
@@ -9830,7 +9883,7 @@
         </w:tc>
         <w:tc>
           <w:tcPr>
-            <w:tcW w:w="2016" w:type="dxa"/>
+            <w:tcW w:w="2019" w:type="dxa"/>
             <w:tcBorders>
               <w:top w:val="nil"/>
               <w:left w:val="nil"/>
@@ -9865,7 +9918,7 @@
         </w:trPr>
         <w:tc>
           <w:tcPr>
-            <w:tcW w:w="4826" w:type="dxa"/>
+            <w:tcW w:w="4823" w:type="dxa"/>
             <w:tcBorders>
               <w:top w:val="nil"/>
               <w:left w:val="nil"/>
@@ -9895,7 +9948,7 @@
         </w:tc>
         <w:tc>
           <w:tcPr>
-            <w:tcW w:w="3101" w:type="dxa"/>
+            <w:tcW w:w="3098" w:type="dxa"/>
             <w:tcBorders>
               <w:top w:val="nil"/>
               <w:left w:val="nil"/>
@@ -9955,7 +10008,7 @@
         </w:tc>
         <w:tc>
           <w:tcPr>
-            <w:tcW w:w="2016" w:type="dxa"/>
+            <w:tcW w:w="2019" w:type="dxa"/>
             <w:tcBorders>
               <w:top w:val="nil"/>
               <w:left w:val="nil"/>
@@ -9990,7 +10043,7 @@
         </w:trPr>
         <w:tc>
           <w:tcPr>
-            <w:tcW w:w="4826" w:type="dxa"/>
+            <w:tcW w:w="4823" w:type="dxa"/>
             <w:tcBorders>
               <w:top w:val="nil"/>
               <w:left w:val="nil"/>
@@ -10020,7 +10073,7 @@
         </w:tc>
         <w:tc>
           <w:tcPr>
-            <w:tcW w:w="3101" w:type="dxa"/>
+            <w:tcW w:w="3098" w:type="dxa"/>
             <w:tcBorders>
               <w:top w:val="nil"/>
               <w:left w:val="nil"/>
@@ -10080,7 +10133,7 @@
         </w:tc>
         <w:tc>
           <w:tcPr>
-            <w:tcW w:w="2016" w:type="dxa"/>
+            <w:tcW w:w="2019" w:type="dxa"/>
             <w:tcBorders>
               <w:top w:val="nil"/>
               <w:left w:val="nil"/>
@@ -11741,6 +11794,42 @@
   </w:style>
   <w:style w:type="character" w:styleId="ListLabel10">
     <w:name w:val="ListLabel 10"/>
+    <w:rPr>
+      <w:rFonts w:cs="OpenSymbol"/>
+    </w:rPr>
+  </w:style>
+  <w:style w:type="character" w:styleId="ListLabel11">
+    <w:name w:val="ListLabel 11"/>
+    <w:rPr>
+      <w:rFonts w:cs="Symbol"/>
+    </w:rPr>
+  </w:style>
+  <w:style w:type="character" w:styleId="ListLabel12">
+    <w:name w:val="ListLabel 12"/>
+    <w:rPr>
+      <w:rFonts w:cs="OpenSymbol"/>
+    </w:rPr>
+  </w:style>
+  <w:style w:type="character" w:styleId="ListLabel13">
+    <w:name w:val="ListLabel 13"/>
+    <w:rPr>
+      <w:rFonts w:cs="Symbol"/>
+    </w:rPr>
+  </w:style>
+  <w:style w:type="character" w:styleId="ListLabel14">
+    <w:name w:val="ListLabel 14"/>
+    <w:rPr>
+      <w:rFonts w:cs="OpenSymbol"/>
+    </w:rPr>
+  </w:style>
+  <w:style w:type="character" w:styleId="ListLabel15">
+    <w:name w:val="ListLabel 15"/>
+    <w:rPr>
+      <w:rFonts w:cs="Symbol"/>
+    </w:rPr>
+  </w:style>
+  <w:style w:type="character" w:styleId="ListLabel16">
+    <w:name w:val="ListLabel 16"/>
     <w:rPr>
       <w:rFonts w:cs="OpenSymbol"/>
     </w:rPr>

</xml_diff>

<commit_message>
Fixed part with education
</commit_message>
<xml_diff>
--- a/resume.en.docx
+++ b/resume.en.docx
@@ -42,8 +42,8 @@
           <w:rFonts w:ascii="Liberation Sans" w:hAnsi="Liberation Sans"/>
         </w:rPr>
       </w:pPr>
-      <w:bookmarkStart w:id="1" w:name="software-developer1"/>
-      <w:bookmarkStart w:id="2" w:name="personal-information"/>
+      <w:bookmarkStart w:id="1" w:name="personal-information"/>
+      <w:bookmarkStart w:id="2" w:name="software-developer1"/>
       <w:bookmarkEnd w:id="1"/>
       <w:bookmarkEnd w:id="2"/>
       <w:r>
@@ -106,8 +106,8 @@
           <w:rFonts w:ascii="Liberation Sans" w:hAnsi="Liberation Sans"/>
         </w:rPr>
       </w:pPr>
-      <w:bookmarkStart w:id="5" w:name="experience1"/>
-      <w:bookmarkStart w:id="6" w:name="co-founder-fullstack-developer"/>
+      <w:bookmarkStart w:id="5" w:name="co-founder-fullstack-developer"/>
+      <w:bookmarkStart w:id="6" w:name="experience1"/>
       <w:bookmarkEnd w:id="5"/>
       <w:bookmarkEnd w:id="6"/>
       <w:r>
@@ -2029,7 +2029,7 @@
         </w:tblCellMar>
       </w:tblPr>
       <w:tblGrid>
-        <w:gridCol w:w="2325"/>
+        <w:gridCol w:w="2324"/>
         <w:gridCol w:w="11239"/>
       </w:tblGrid>
       <w:tr>
@@ -2038,7 +2038,7 @@
         </w:trPr>
         <w:tc>
           <w:tcPr>
-            <w:tcW w:w="2325" w:type="dxa"/>
+            <w:tcW w:w="2324" w:type="dxa"/>
             <w:tcBorders>
               <w:top w:val="nil"/>
               <w:left w:val="nil"/>
@@ -2105,7 +2105,7 @@
         </w:trPr>
         <w:tc>
           <w:tcPr>
-            <w:tcW w:w="2325" w:type="dxa"/>
+            <w:tcW w:w="2324" w:type="dxa"/>
             <w:tcBorders>
               <w:top w:val="nil"/>
               <w:left w:val="nil"/>
@@ -2170,7 +2170,7 @@
         </w:trPr>
         <w:tc>
           <w:tcPr>
-            <w:tcW w:w="2325" w:type="dxa"/>
+            <w:tcW w:w="2324" w:type="dxa"/>
             <w:tcBorders>
               <w:top w:val="nil"/>
               <w:left w:val="nil"/>
@@ -2235,7 +2235,7 @@
         </w:trPr>
         <w:tc>
           <w:tcPr>
-            <w:tcW w:w="2325" w:type="dxa"/>
+            <w:tcW w:w="2324" w:type="dxa"/>
             <w:tcBorders>
               <w:top w:val="nil"/>
               <w:left w:val="nil"/>
@@ -2300,7 +2300,7 @@
         </w:trPr>
         <w:tc>
           <w:tcPr>
-            <w:tcW w:w="2325" w:type="dxa"/>
+            <w:tcW w:w="2324" w:type="dxa"/>
             <w:tcBorders>
               <w:top w:val="nil"/>
               <w:left w:val="nil"/>
@@ -2365,72 +2365,7 @@
         </w:trPr>
         <w:tc>
           <w:tcPr>
-            <w:tcW w:w="2325" w:type="dxa"/>
-            <w:tcBorders>
-              <w:top w:val="nil"/>
-              <w:left w:val="nil"/>
-              <w:bottom w:val="nil"/>
-              <w:insideH w:val="nil"/>
-              <w:right w:val="nil"/>
-              <w:insideV w:val="nil"/>
-            </w:tcBorders>
-            <w:shd w:fill="FFFFFF" w:val="clear"/>
-          </w:tcPr>
-          <w:p>
-            <w:pPr>
-              <w:pStyle w:val="Compact"/>
-              <w:spacing w:before="36" w:after="36"/>
-              <w:jc w:val="left"/>
-              <w:rPr>
-                <w:rFonts w:ascii="Liberation Sans" w:hAnsi="Liberation Sans"/>
-              </w:rPr>
-            </w:pPr>
-            <w:r>
-              <w:rPr>
-                <w:rFonts w:ascii="Liberation Sans" w:hAnsi="Liberation Sans"/>
-              </w:rPr>
-              <w:t>Jul 2008</w:t>
-            </w:r>
-          </w:p>
-        </w:tc>
-        <w:tc>
-          <w:tcPr>
-            <w:tcW w:w="11239" w:type="dxa"/>
-            <w:tcBorders>
-              <w:top w:val="nil"/>
-              <w:left w:val="nil"/>
-              <w:bottom w:val="nil"/>
-              <w:insideH w:val="nil"/>
-              <w:right w:val="nil"/>
-              <w:insideV w:val="nil"/>
-            </w:tcBorders>
-            <w:shd w:fill="FFFFFF" w:val="clear"/>
-          </w:tcPr>
-          <w:p>
-            <w:pPr>
-              <w:pStyle w:val="Compact"/>
-              <w:spacing w:before="36" w:after="36"/>
-              <w:jc w:val="left"/>
-              <w:rPr>
-                <w:rFonts w:ascii="Liberation Sans" w:hAnsi="Liberation Sans"/>
-              </w:rPr>
-            </w:pPr>
-            <w:r>
-              <w:rPr>
-                <w:rFonts w:ascii="Liberation Sans" w:hAnsi="Liberation Sans"/>
-              </w:rPr>
-              <w:t>Far Eastern National University, Computer Science</w:t>
-            </w:r>
-          </w:p>
-        </w:tc>
-      </w:tr>
-      <w:tr>
-        <w:trPr>
-          <w:cantSplit w:val="false"/>
-        </w:trPr>
-        <w:tc>
-          <w:tcPr>
-            <w:tcW w:w="2325" w:type="dxa"/>
+            <w:tcW w:w="2324" w:type="dxa"/>
             <w:tcBorders>
               <w:top w:val="nil"/>
               <w:left w:val="nil"/>
@@ -2526,10 +2461,10 @@
         </w:tblCellMar>
       </w:tblPr>
       <w:tblGrid>
-        <w:gridCol w:w="4823"/>
+        <w:gridCol w:w="4822"/>
         <w:gridCol w:w="3098"/>
-        <w:gridCol w:w="3624"/>
-        <w:gridCol w:w="2019"/>
+        <w:gridCol w:w="3622"/>
+        <w:gridCol w:w="2021"/>
       </w:tblGrid>
       <w:tr>
         <w:trPr>
@@ -2537,7 +2472,7 @@
         </w:trPr>
         <w:tc>
           <w:tcPr>
-            <w:tcW w:w="4823" w:type="dxa"/>
+            <w:tcW w:w="4822" w:type="dxa"/>
             <w:tcBorders>
               <w:top w:val="nil"/>
               <w:left w:val="nil"/>
@@ -2601,7 +2536,7 @@
         </w:tc>
         <w:tc>
           <w:tcPr>
-            <w:tcW w:w="3624" w:type="dxa"/>
+            <w:tcW w:w="3622" w:type="dxa"/>
             <w:tcBorders>
               <w:top w:val="nil"/>
               <w:left w:val="nil"/>
@@ -2632,7 +2567,7 @@
         </w:tc>
         <w:tc>
           <w:tcPr>
-            <w:tcW w:w="2019" w:type="dxa"/>
+            <w:tcW w:w="2021" w:type="dxa"/>
             <w:tcBorders>
               <w:top w:val="nil"/>
               <w:left w:val="nil"/>
@@ -2668,7 +2603,7 @@
         </w:trPr>
         <w:tc>
           <w:tcPr>
-            <w:tcW w:w="4823" w:type="dxa"/>
+            <w:tcW w:w="4822" w:type="dxa"/>
             <w:tcBorders>
               <w:top w:val="nil"/>
               <w:left w:val="nil"/>
@@ -2728,7 +2663,7 @@
         </w:tc>
         <w:tc>
           <w:tcPr>
-            <w:tcW w:w="3624" w:type="dxa"/>
+            <w:tcW w:w="3622" w:type="dxa"/>
             <w:tcBorders>
               <w:top w:val="nil"/>
               <w:left w:val="nil"/>
@@ -2758,7 +2693,7 @@
         </w:tc>
         <w:tc>
           <w:tcPr>
-            <w:tcW w:w="2019" w:type="dxa"/>
+            <w:tcW w:w="2021" w:type="dxa"/>
             <w:tcBorders>
               <w:top w:val="nil"/>
               <w:left w:val="nil"/>
@@ -2793,7 +2728,7 @@
         </w:trPr>
         <w:tc>
           <w:tcPr>
-            <w:tcW w:w="4823" w:type="dxa"/>
+            <w:tcW w:w="4822" w:type="dxa"/>
             <w:tcBorders>
               <w:top w:val="nil"/>
               <w:left w:val="nil"/>
@@ -2853,7 +2788,7 @@
         </w:tc>
         <w:tc>
           <w:tcPr>
-            <w:tcW w:w="3624" w:type="dxa"/>
+            <w:tcW w:w="3622" w:type="dxa"/>
             <w:tcBorders>
               <w:top w:val="nil"/>
               <w:left w:val="nil"/>
@@ -2883,7 +2818,7 @@
         </w:tc>
         <w:tc>
           <w:tcPr>
-            <w:tcW w:w="2019" w:type="dxa"/>
+            <w:tcW w:w="2021" w:type="dxa"/>
             <w:tcBorders>
               <w:top w:val="nil"/>
               <w:left w:val="nil"/>
@@ -2918,7 +2853,7 @@
         </w:trPr>
         <w:tc>
           <w:tcPr>
-            <w:tcW w:w="4823" w:type="dxa"/>
+            <w:tcW w:w="4822" w:type="dxa"/>
             <w:tcBorders>
               <w:top w:val="nil"/>
               <w:left w:val="nil"/>
@@ -2978,7 +2913,7 @@
         </w:tc>
         <w:tc>
           <w:tcPr>
-            <w:tcW w:w="3624" w:type="dxa"/>
+            <w:tcW w:w="3622" w:type="dxa"/>
             <w:tcBorders>
               <w:top w:val="nil"/>
               <w:left w:val="nil"/>
@@ -3008,7 +2943,7 @@
         </w:tc>
         <w:tc>
           <w:tcPr>
-            <w:tcW w:w="2019" w:type="dxa"/>
+            <w:tcW w:w="2021" w:type="dxa"/>
             <w:tcBorders>
               <w:top w:val="nil"/>
               <w:left w:val="nil"/>
@@ -3043,7 +2978,7 @@
         </w:trPr>
         <w:tc>
           <w:tcPr>
-            <w:tcW w:w="4823" w:type="dxa"/>
+            <w:tcW w:w="4822" w:type="dxa"/>
             <w:tcBorders>
               <w:top w:val="nil"/>
               <w:left w:val="nil"/>
@@ -3103,7 +3038,7 @@
         </w:tc>
         <w:tc>
           <w:tcPr>
-            <w:tcW w:w="3624" w:type="dxa"/>
+            <w:tcW w:w="3622" w:type="dxa"/>
             <w:tcBorders>
               <w:top w:val="nil"/>
               <w:left w:val="nil"/>
@@ -3133,7 +3068,7 @@
         </w:tc>
         <w:tc>
           <w:tcPr>
-            <w:tcW w:w="2019" w:type="dxa"/>
+            <w:tcW w:w="2021" w:type="dxa"/>
             <w:tcBorders>
               <w:top w:val="nil"/>
               <w:left w:val="nil"/>
@@ -3168,7 +3103,7 @@
         </w:trPr>
         <w:tc>
           <w:tcPr>
-            <w:tcW w:w="4823" w:type="dxa"/>
+            <w:tcW w:w="4822" w:type="dxa"/>
             <w:tcBorders>
               <w:top w:val="nil"/>
               <w:left w:val="nil"/>
@@ -3228,7 +3163,7 @@
         </w:tc>
         <w:tc>
           <w:tcPr>
-            <w:tcW w:w="3624" w:type="dxa"/>
+            <w:tcW w:w="3622" w:type="dxa"/>
             <w:tcBorders>
               <w:top w:val="nil"/>
               <w:left w:val="nil"/>
@@ -3258,7 +3193,7 @@
         </w:tc>
         <w:tc>
           <w:tcPr>
-            <w:tcW w:w="2019" w:type="dxa"/>
+            <w:tcW w:w="2021" w:type="dxa"/>
             <w:tcBorders>
               <w:top w:val="nil"/>
               <w:left w:val="nil"/>
@@ -3293,7 +3228,7 @@
         </w:trPr>
         <w:tc>
           <w:tcPr>
-            <w:tcW w:w="4823" w:type="dxa"/>
+            <w:tcW w:w="4822" w:type="dxa"/>
             <w:tcBorders>
               <w:top w:val="nil"/>
               <w:left w:val="nil"/>
@@ -3353,7 +3288,7 @@
         </w:tc>
         <w:tc>
           <w:tcPr>
-            <w:tcW w:w="3624" w:type="dxa"/>
+            <w:tcW w:w="3622" w:type="dxa"/>
             <w:tcBorders>
               <w:top w:val="nil"/>
               <w:left w:val="nil"/>
@@ -3383,7 +3318,7 @@
         </w:tc>
         <w:tc>
           <w:tcPr>
-            <w:tcW w:w="2019" w:type="dxa"/>
+            <w:tcW w:w="2021" w:type="dxa"/>
             <w:tcBorders>
               <w:top w:val="nil"/>
               <w:left w:val="nil"/>
@@ -3418,7 +3353,7 @@
         </w:trPr>
         <w:tc>
           <w:tcPr>
-            <w:tcW w:w="4823" w:type="dxa"/>
+            <w:tcW w:w="4822" w:type="dxa"/>
             <w:tcBorders>
               <w:top w:val="nil"/>
               <w:left w:val="nil"/>
@@ -3478,7 +3413,7 @@
         </w:tc>
         <w:tc>
           <w:tcPr>
-            <w:tcW w:w="3624" w:type="dxa"/>
+            <w:tcW w:w="3622" w:type="dxa"/>
             <w:tcBorders>
               <w:top w:val="nil"/>
               <w:left w:val="nil"/>
@@ -3508,7 +3443,7 @@
         </w:tc>
         <w:tc>
           <w:tcPr>
-            <w:tcW w:w="2019" w:type="dxa"/>
+            <w:tcW w:w="2021" w:type="dxa"/>
             <w:tcBorders>
               <w:top w:val="nil"/>
               <w:left w:val="nil"/>
@@ -3543,7 +3478,7 @@
         </w:trPr>
         <w:tc>
           <w:tcPr>
-            <w:tcW w:w="4823" w:type="dxa"/>
+            <w:tcW w:w="4822" w:type="dxa"/>
             <w:tcBorders>
               <w:top w:val="nil"/>
               <w:left w:val="nil"/>
@@ -3603,7 +3538,7 @@
         </w:tc>
         <w:tc>
           <w:tcPr>
-            <w:tcW w:w="3624" w:type="dxa"/>
+            <w:tcW w:w="3622" w:type="dxa"/>
             <w:tcBorders>
               <w:top w:val="nil"/>
               <w:left w:val="nil"/>
@@ -3633,7 +3568,7 @@
         </w:tc>
         <w:tc>
           <w:tcPr>
-            <w:tcW w:w="2019" w:type="dxa"/>
+            <w:tcW w:w="2021" w:type="dxa"/>
             <w:tcBorders>
               <w:top w:val="nil"/>
               <w:left w:val="nil"/>
@@ -3668,7 +3603,7 @@
         </w:trPr>
         <w:tc>
           <w:tcPr>
-            <w:tcW w:w="4823" w:type="dxa"/>
+            <w:tcW w:w="4822" w:type="dxa"/>
             <w:tcBorders>
               <w:top w:val="nil"/>
               <w:left w:val="nil"/>
@@ -3728,7 +3663,7 @@
         </w:tc>
         <w:tc>
           <w:tcPr>
-            <w:tcW w:w="3624" w:type="dxa"/>
+            <w:tcW w:w="3622" w:type="dxa"/>
             <w:tcBorders>
               <w:top w:val="nil"/>
               <w:left w:val="nil"/>
@@ -3758,7 +3693,7 @@
         </w:tc>
         <w:tc>
           <w:tcPr>
-            <w:tcW w:w="2019" w:type="dxa"/>
+            <w:tcW w:w="2021" w:type="dxa"/>
             <w:tcBorders>
               <w:top w:val="nil"/>
               <w:left w:val="nil"/>
@@ -3793,7 +3728,7 @@
         </w:trPr>
         <w:tc>
           <w:tcPr>
-            <w:tcW w:w="4823" w:type="dxa"/>
+            <w:tcW w:w="4822" w:type="dxa"/>
             <w:tcBorders>
               <w:top w:val="nil"/>
               <w:left w:val="nil"/>
@@ -3853,7 +3788,7 @@
         </w:tc>
         <w:tc>
           <w:tcPr>
-            <w:tcW w:w="3624" w:type="dxa"/>
+            <w:tcW w:w="3622" w:type="dxa"/>
             <w:tcBorders>
               <w:top w:val="nil"/>
               <w:left w:val="nil"/>
@@ -3883,7 +3818,7 @@
         </w:tc>
         <w:tc>
           <w:tcPr>
-            <w:tcW w:w="2019" w:type="dxa"/>
+            <w:tcW w:w="2021" w:type="dxa"/>
             <w:tcBorders>
               <w:top w:val="nil"/>
               <w:left w:val="nil"/>
@@ -3918,7 +3853,7 @@
         </w:trPr>
         <w:tc>
           <w:tcPr>
-            <w:tcW w:w="4823" w:type="dxa"/>
+            <w:tcW w:w="4822" w:type="dxa"/>
             <w:tcBorders>
               <w:top w:val="nil"/>
               <w:left w:val="nil"/>
@@ -3978,7 +3913,7 @@
         </w:tc>
         <w:tc>
           <w:tcPr>
-            <w:tcW w:w="3624" w:type="dxa"/>
+            <w:tcW w:w="3622" w:type="dxa"/>
             <w:tcBorders>
               <w:top w:val="nil"/>
               <w:left w:val="nil"/>
@@ -4008,7 +3943,7 @@
         </w:tc>
         <w:tc>
           <w:tcPr>
-            <w:tcW w:w="2019" w:type="dxa"/>
+            <w:tcW w:w="2021" w:type="dxa"/>
             <w:tcBorders>
               <w:top w:val="nil"/>
               <w:left w:val="nil"/>
@@ -4043,7 +3978,7 @@
         </w:trPr>
         <w:tc>
           <w:tcPr>
-            <w:tcW w:w="4823" w:type="dxa"/>
+            <w:tcW w:w="4822" w:type="dxa"/>
             <w:tcBorders>
               <w:top w:val="nil"/>
               <w:left w:val="nil"/>
@@ -4103,7 +4038,7 @@
         </w:tc>
         <w:tc>
           <w:tcPr>
-            <w:tcW w:w="3624" w:type="dxa"/>
+            <w:tcW w:w="3622" w:type="dxa"/>
             <w:tcBorders>
               <w:top w:val="nil"/>
               <w:left w:val="nil"/>
@@ -4133,7 +4068,7 @@
         </w:tc>
         <w:tc>
           <w:tcPr>
-            <w:tcW w:w="2019" w:type="dxa"/>
+            <w:tcW w:w="2021" w:type="dxa"/>
             <w:tcBorders>
               <w:top w:val="nil"/>
               <w:left w:val="nil"/>
@@ -4168,7 +4103,7 @@
         </w:trPr>
         <w:tc>
           <w:tcPr>
-            <w:tcW w:w="4823" w:type="dxa"/>
+            <w:tcW w:w="4822" w:type="dxa"/>
             <w:tcBorders>
               <w:top w:val="nil"/>
               <w:left w:val="nil"/>
@@ -4228,7 +4163,7 @@
         </w:tc>
         <w:tc>
           <w:tcPr>
-            <w:tcW w:w="3624" w:type="dxa"/>
+            <w:tcW w:w="3622" w:type="dxa"/>
             <w:tcBorders>
               <w:top w:val="nil"/>
               <w:left w:val="nil"/>
@@ -4258,7 +4193,7 @@
         </w:tc>
         <w:tc>
           <w:tcPr>
-            <w:tcW w:w="2019" w:type="dxa"/>
+            <w:tcW w:w="2021" w:type="dxa"/>
             <w:tcBorders>
               <w:top w:val="nil"/>
               <w:left w:val="nil"/>
@@ -4293,7 +4228,7 @@
         </w:trPr>
         <w:tc>
           <w:tcPr>
-            <w:tcW w:w="4823" w:type="dxa"/>
+            <w:tcW w:w="4822" w:type="dxa"/>
             <w:tcBorders>
               <w:top w:val="nil"/>
               <w:left w:val="nil"/>
@@ -4353,7 +4288,7 @@
         </w:tc>
         <w:tc>
           <w:tcPr>
-            <w:tcW w:w="3624" w:type="dxa"/>
+            <w:tcW w:w="3622" w:type="dxa"/>
             <w:tcBorders>
               <w:top w:val="nil"/>
               <w:left w:val="nil"/>
@@ -4383,7 +4318,7 @@
         </w:tc>
         <w:tc>
           <w:tcPr>
-            <w:tcW w:w="2019" w:type="dxa"/>
+            <w:tcW w:w="2021" w:type="dxa"/>
             <w:tcBorders>
               <w:top w:val="nil"/>
               <w:left w:val="nil"/>
@@ -4418,7 +4353,7 @@
         </w:trPr>
         <w:tc>
           <w:tcPr>
-            <w:tcW w:w="4823" w:type="dxa"/>
+            <w:tcW w:w="4822" w:type="dxa"/>
             <w:tcBorders>
               <w:top w:val="nil"/>
               <w:left w:val="nil"/>
@@ -4478,7 +4413,7 @@
         </w:tc>
         <w:tc>
           <w:tcPr>
-            <w:tcW w:w="3624" w:type="dxa"/>
+            <w:tcW w:w="3622" w:type="dxa"/>
             <w:tcBorders>
               <w:top w:val="nil"/>
               <w:left w:val="nil"/>
@@ -4508,7 +4443,7 @@
         </w:tc>
         <w:tc>
           <w:tcPr>
-            <w:tcW w:w="2019" w:type="dxa"/>
+            <w:tcW w:w="2021" w:type="dxa"/>
             <w:tcBorders>
               <w:top w:val="nil"/>
               <w:left w:val="nil"/>
@@ -4543,7 +4478,7 @@
         </w:trPr>
         <w:tc>
           <w:tcPr>
-            <w:tcW w:w="4823" w:type="dxa"/>
+            <w:tcW w:w="4822" w:type="dxa"/>
             <w:tcBorders>
               <w:top w:val="nil"/>
               <w:left w:val="nil"/>
@@ -4603,7 +4538,7 @@
         </w:tc>
         <w:tc>
           <w:tcPr>
-            <w:tcW w:w="3624" w:type="dxa"/>
+            <w:tcW w:w="3622" w:type="dxa"/>
             <w:tcBorders>
               <w:top w:val="nil"/>
               <w:left w:val="nil"/>
@@ -4633,7 +4568,7 @@
         </w:tc>
         <w:tc>
           <w:tcPr>
-            <w:tcW w:w="2019" w:type="dxa"/>
+            <w:tcW w:w="2021" w:type="dxa"/>
             <w:tcBorders>
               <w:top w:val="nil"/>
               <w:left w:val="nil"/>
@@ -4668,7 +4603,7 @@
         </w:trPr>
         <w:tc>
           <w:tcPr>
-            <w:tcW w:w="4823" w:type="dxa"/>
+            <w:tcW w:w="4822" w:type="dxa"/>
             <w:tcBorders>
               <w:top w:val="nil"/>
               <w:left w:val="nil"/>
@@ -4728,7 +4663,7 @@
         </w:tc>
         <w:tc>
           <w:tcPr>
-            <w:tcW w:w="3624" w:type="dxa"/>
+            <w:tcW w:w="3622" w:type="dxa"/>
             <w:tcBorders>
               <w:top w:val="nil"/>
               <w:left w:val="nil"/>
@@ -4758,7 +4693,7 @@
         </w:tc>
         <w:tc>
           <w:tcPr>
-            <w:tcW w:w="2019" w:type="dxa"/>
+            <w:tcW w:w="2021" w:type="dxa"/>
             <w:tcBorders>
               <w:top w:val="nil"/>
               <w:left w:val="nil"/>
@@ -4793,7 +4728,7 @@
         </w:trPr>
         <w:tc>
           <w:tcPr>
-            <w:tcW w:w="4823" w:type="dxa"/>
+            <w:tcW w:w="4822" w:type="dxa"/>
             <w:tcBorders>
               <w:top w:val="nil"/>
               <w:left w:val="nil"/>
@@ -4853,7 +4788,7 @@
         </w:tc>
         <w:tc>
           <w:tcPr>
-            <w:tcW w:w="3624" w:type="dxa"/>
+            <w:tcW w:w="3622" w:type="dxa"/>
             <w:tcBorders>
               <w:top w:val="nil"/>
               <w:left w:val="nil"/>
@@ -4883,7 +4818,7 @@
         </w:tc>
         <w:tc>
           <w:tcPr>
-            <w:tcW w:w="2019" w:type="dxa"/>
+            <w:tcW w:w="2021" w:type="dxa"/>
             <w:tcBorders>
               <w:top w:val="nil"/>
               <w:left w:val="nil"/>
@@ -4918,7 +4853,7 @@
         </w:trPr>
         <w:tc>
           <w:tcPr>
-            <w:tcW w:w="4823" w:type="dxa"/>
+            <w:tcW w:w="4822" w:type="dxa"/>
             <w:tcBorders>
               <w:top w:val="nil"/>
               <w:left w:val="nil"/>
@@ -4978,7 +4913,7 @@
         </w:tc>
         <w:tc>
           <w:tcPr>
-            <w:tcW w:w="3624" w:type="dxa"/>
+            <w:tcW w:w="3622" w:type="dxa"/>
             <w:tcBorders>
               <w:top w:val="nil"/>
               <w:left w:val="nil"/>
@@ -5008,7 +4943,7 @@
         </w:tc>
         <w:tc>
           <w:tcPr>
-            <w:tcW w:w="2019" w:type="dxa"/>
+            <w:tcW w:w="2021" w:type="dxa"/>
             <w:tcBorders>
               <w:top w:val="nil"/>
               <w:left w:val="nil"/>
@@ -5043,7 +4978,7 @@
         </w:trPr>
         <w:tc>
           <w:tcPr>
-            <w:tcW w:w="4823" w:type="dxa"/>
+            <w:tcW w:w="4822" w:type="dxa"/>
             <w:tcBorders>
               <w:top w:val="nil"/>
               <w:left w:val="nil"/>
@@ -5103,7 +5038,7 @@
         </w:tc>
         <w:tc>
           <w:tcPr>
-            <w:tcW w:w="3624" w:type="dxa"/>
+            <w:tcW w:w="3622" w:type="dxa"/>
             <w:tcBorders>
               <w:top w:val="nil"/>
               <w:left w:val="nil"/>
@@ -5133,7 +5068,7 @@
         </w:tc>
         <w:tc>
           <w:tcPr>
-            <w:tcW w:w="2019" w:type="dxa"/>
+            <w:tcW w:w="2021" w:type="dxa"/>
             <w:tcBorders>
               <w:top w:val="nil"/>
               <w:left w:val="nil"/>
@@ -5168,7 +5103,7 @@
         </w:trPr>
         <w:tc>
           <w:tcPr>
-            <w:tcW w:w="4823" w:type="dxa"/>
+            <w:tcW w:w="4822" w:type="dxa"/>
             <w:tcBorders>
               <w:top w:val="nil"/>
               <w:left w:val="nil"/>
@@ -5228,7 +5163,7 @@
         </w:tc>
         <w:tc>
           <w:tcPr>
-            <w:tcW w:w="3624" w:type="dxa"/>
+            <w:tcW w:w="3622" w:type="dxa"/>
             <w:tcBorders>
               <w:top w:val="nil"/>
               <w:left w:val="nil"/>
@@ -5258,7 +5193,7 @@
         </w:tc>
         <w:tc>
           <w:tcPr>
-            <w:tcW w:w="2019" w:type="dxa"/>
+            <w:tcW w:w="2021" w:type="dxa"/>
             <w:tcBorders>
               <w:top w:val="nil"/>
               <w:left w:val="nil"/>
@@ -5293,7 +5228,7 @@
         </w:trPr>
         <w:tc>
           <w:tcPr>
-            <w:tcW w:w="4823" w:type="dxa"/>
+            <w:tcW w:w="4822" w:type="dxa"/>
             <w:tcBorders>
               <w:top w:val="nil"/>
               <w:left w:val="nil"/>
@@ -5353,7 +5288,7 @@
         </w:tc>
         <w:tc>
           <w:tcPr>
-            <w:tcW w:w="3624" w:type="dxa"/>
+            <w:tcW w:w="3622" w:type="dxa"/>
             <w:tcBorders>
               <w:top w:val="nil"/>
               <w:left w:val="nil"/>
@@ -5383,7 +5318,7 @@
         </w:tc>
         <w:tc>
           <w:tcPr>
-            <w:tcW w:w="2019" w:type="dxa"/>
+            <w:tcW w:w="2021" w:type="dxa"/>
             <w:tcBorders>
               <w:top w:val="nil"/>
               <w:left w:val="nil"/>
@@ -5418,7 +5353,7 @@
         </w:trPr>
         <w:tc>
           <w:tcPr>
-            <w:tcW w:w="4823" w:type="dxa"/>
+            <w:tcW w:w="4822" w:type="dxa"/>
             <w:tcBorders>
               <w:top w:val="nil"/>
               <w:left w:val="nil"/>
@@ -5478,7 +5413,7 @@
         </w:tc>
         <w:tc>
           <w:tcPr>
-            <w:tcW w:w="3624" w:type="dxa"/>
+            <w:tcW w:w="3622" w:type="dxa"/>
             <w:tcBorders>
               <w:top w:val="nil"/>
               <w:left w:val="nil"/>
@@ -5508,7 +5443,7 @@
         </w:tc>
         <w:tc>
           <w:tcPr>
-            <w:tcW w:w="2019" w:type="dxa"/>
+            <w:tcW w:w="2021" w:type="dxa"/>
             <w:tcBorders>
               <w:top w:val="nil"/>
               <w:left w:val="nil"/>
@@ -5543,7 +5478,7 @@
         </w:trPr>
         <w:tc>
           <w:tcPr>
-            <w:tcW w:w="4823" w:type="dxa"/>
+            <w:tcW w:w="4822" w:type="dxa"/>
             <w:tcBorders>
               <w:top w:val="nil"/>
               <w:left w:val="nil"/>
@@ -5603,7 +5538,7 @@
         </w:tc>
         <w:tc>
           <w:tcPr>
-            <w:tcW w:w="3624" w:type="dxa"/>
+            <w:tcW w:w="3622" w:type="dxa"/>
             <w:tcBorders>
               <w:top w:val="nil"/>
               <w:left w:val="nil"/>
@@ -5633,7 +5568,7 @@
         </w:tc>
         <w:tc>
           <w:tcPr>
-            <w:tcW w:w="2019" w:type="dxa"/>
+            <w:tcW w:w="2021" w:type="dxa"/>
             <w:tcBorders>
               <w:top w:val="nil"/>
               <w:left w:val="nil"/>
@@ -5668,7 +5603,7 @@
         </w:trPr>
         <w:tc>
           <w:tcPr>
-            <w:tcW w:w="4823" w:type="dxa"/>
+            <w:tcW w:w="4822" w:type="dxa"/>
             <w:tcBorders>
               <w:top w:val="nil"/>
               <w:left w:val="nil"/>
@@ -5728,7 +5663,7 @@
         </w:tc>
         <w:tc>
           <w:tcPr>
-            <w:tcW w:w="3624" w:type="dxa"/>
+            <w:tcW w:w="3622" w:type="dxa"/>
             <w:tcBorders>
               <w:top w:val="nil"/>
               <w:left w:val="nil"/>
@@ -5758,7 +5693,7 @@
         </w:tc>
         <w:tc>
           <w:tcPr>
-            <w:tcW w:w="2019" w:type="dxa"/>
+            <w:tcW w:w="2021" w:type="dxa"/>
             <w:tcBorders>
               <w:top w:val="nil"/>
               <w:left w:val="nil"/>
@@ -5793,7 +5728,7 @@
         </w:trPr>
         <w:tc>
           <w:tcPr>
-            <w:tcW w:w="4823" w:type="dxa"/>
+            <w:tcW w:w="4822" w:type="dxa"/>
             <w:tcBorders>
               <w:top w:val="nil"/>
               <w:left w:val="nil"/>
@@ -5853,7 +5788,7 @@
         </w:tc>
         <w:tc>
           <w:tcPr>
-            <w:tcW w:w="3624" w:type="dxa"/>
+            <w:tcW w:w="3622" w:type="dxa"/>
             <w:tcBorders>
               <w:top w:val="nil"/>
               <w:left w:val="nil"/>
@@ -5883,7 +5818,7 @@
         </w:tc>
         <w:tc>
           <w:tcPr>
-            <w:tcW w:w="2019" w:type="dxa"/>
+            <w:tcW w:w="2021" w:type="dxa"/>
             <w:tcBorders>
               <w:top w:val="nil"/>
               <w:left w:val="nil"/>
@@ -5918,7 +5853,7 @@
         </w:trPr>
         <w:tc>
           <w:tcPr>
-            <w:tcW w:w="4823" w:type="dxa"/>
+            <w:tcW w:w="4822" w:type="dxa"/>
             <w:tcBorders>
               <w:top w:val="nil"/>
               <w:left w:val="nil"/>
@@ -5978,7 +5913,7 @@
         </w:tc>
         <w:tc>
           <w:tcPr>
-            <w:tcW w:w="3624" w:type="dxa"/>
+            <w:tcW w:w="3622" w:type="dxa"/>
             <w:tcBorders>
               <w:top w:val="nil"/>
               <w:left w:val="nil"/>
@@ -6008,7 +5943,7 @@
         </w:tc>
         <w:tc>
           <w:tcPr>
-            <w:tcW w:w="2019" w:type="dxa"/>
+            <w:tcW w:w="2021" w:type="dxa"/>
             <w:tcBorders>
               <w:top w:val="nil"/>
               <w:left w:val="nil"/>
@@ -6043,7 +5978,7 @@
         </w:trPr>
         <w:tc>
           <w:tcPr>
-            <w:tcW w:w="4823" w:type="dxa"/>
+            <w:tcW w:w="4822" w:type="dxa"/>
             <w:tcBorders>
               <w:top w:val="nil"/>
               <w:left w:val="nil"/>
@@ -6103,7 +6038,7 @@
         </w:tc>
         <w:tc>
           <w:tcPr>
-            <w:tcW w:w="3624" w:type="dxa"/>
+            <w:tcW w:w="3622" w:type="dxa"/>
             <w:tcBorders>
               <w:top w:val="nil"/>
               <w:left w:val="nil"/>
@@ -6133,7 +6068,7 @@
         </w:tc>
         <w:tc>
           <w:tcPr>
-            <w:tcW w:w="2019" w:type="dxa"/>
+            <w:tcW w:w="2021" w:type="dxa"/>
             <w:tcBorders>
               <w:top w:val="nil"/>
               <w:left w:val="nil"/>
@@ -6168,7 +6103,7 @@
         </w:trPr>
         <w:tc>
           <w:tcPr>
-            <w:tcW w:w="4823" w:type="dxa"/>
+            <w:tcW w:w="4822" w:type="dxa"/>
             <w:tcBorders>
               <w:top w:val="nil"/>
               <w:left w:val="nil"/>
@@ -6228,7 +6163,7 @@
         </w:tc>
         <w:tc>
           <w:tcPr>
-            <w:tcW w:w="3624" w:type="dxa"/>
+            <w:tcW w:w="3622" w:type="dxa"/>
             <w:tcBorders>
               <w:top w:val="nil"/>
               <w:left w:val="nil"/>
@@ -6258,7 +6193,7 @@
         </w:tc>
         <w:tc>
           <w:tcPr>
-            <w:tcW w:w="2019" w:type="dxa"/>
+            <w:tcW w:w="2021" w:type="dxa"/>
             <w:tcBorders>
               <w:top w:val="nil"/>
               <w:left w:val="nil"/>
@@ -6293,7 +6228,7 @@
         </w:trPr>
         <w:tc>
           <w:tcPr>
-            <w:tcW w:w="4823" w:type="dxa"/>
+            <w:tcW w:w="4822" w:type="dxa"/>
             <w:tcBorders>
               <w:top w:val="nil"/>
               <w:left w:val="nil"/>
@@ -6353,7 +6288,7 @@
         </w:tc>
         <w:tc>
           <w:tcPr>
-            <w:tcW w:w="3624" w:type="dxa"/>
+            <w:tcW w:w="3622" w:type="dxa"/>
             <w:tcBorders>
               <w:top w:val="nil"/>
               <w:left w:val="nil"/>
@@ -6383,7 +6318,7 @@
         </w:tc>
         <w:tc>
           <w:tcPr>
-            <w:tcW w:w="2019" w:type="dxa"/>
+            <w:tcW w:w="2021" w:type="dxa"/>
             <w:tcBorders>
               <w:top w:val="nil"/>
               <w:left w:val="nil"/>
@@ -6418,7 +6353,7 @@
         </w:trPr>
         <w:tc>
           <w:tcPr>
-            <w:tcW w:w="4823" w:type="dxa"/>
+            <w:tcW w:w="4822" w:type="dxa"/>
             <w:tcBorders>
               <w:top w:val="nil"/>
               <w:left w:val="nil"/>
@@ -6478,7 +6413,7 @@
         </w:tc>
         <w:tc>
           <w:tcPr>
-            <w:tcW w:w="3624" w:type="dxa"/>
+            <w:tcW w:w="3622" w:type="dxa"/>
             <w:tcBorders>
               <w:top w:val="nil"/>
               <w:left w:val="nil"/>
@@ -6508,7 +6443,7 @@
         </w:tc>
         <w:tc>
           <w:tcPr>
-            <w:tcW w:w="2019" w:type="dxa"/>
+            <w:tcW w:w="2021" w:type="dxa"/>
             <w:tcBorders>
               <w:top w:val="nil"/>
               <w:left w:val="nil"/>
@@ -6543,7 +6478,7 @@
         </w:trPr>
         <w:tc>
           <w:tcPr>
-            <w:tcW w:w="4823" w:type="dxa"/>
+            <w:tcW w:w="4822" w:type="dxa"/>
             <w:tcBorders>
               <w:top w:val="nil"/>
               <w:left w:val="nil"/>
@@ -6603,7 +6538,7 @@
         </w:tc>
         <w:tc>
           <w:tcPr>
-            <w:tcW w:w="3624" w:type="dxa"/>
+            <w:tcW w:w="3622" w:type="dxa"/>
             <w:tcBorders>
               <w:top w:val="nil"/>
               <w:left w:val="nil"/>
@@ -6633,7 +6568,7 @@
         </w:tc>
         <w:tc>
           <w:tcPr>
-            <w:tcW w:w="2019" w:type="dxa"/>
+            <w:tcW w:w="2021" w:type="dxa"/>
             <w:tcBorders>
               <w:top w:val="nil"/>
               <w:left w:val="nil"/>
@@ -6668,7 +6603,7 @@
         </w:trPr>
         <w:tc>
           <w:tcPr>
-            <w:tcW w:w="4823" w:type="dxa"/>
+            <w:tcW w:w="4822" w:type="dxa"/>
             <w:tcBorders>
               <w:top w:val="nil"/>
               <w:left w:val="nil"/>
@@ -6728,7 +6663,7 @@
         </w:tc>
         <w:tc>
           <w:tcPr>
-            <w:tcW w:w="3624" w:type="dxa"/>
+            <w:tcW w:w="3622" w:type="dxa"/>
             <w:tcBorders>
               <w:top w:val="nil"/>
               <w:left w:val="nil"/>
@@ -6758,7 +6693,7 @@
         </w:tc>
         <w:tc>
           <w:tcPr>
-            <w:tcW w:w="2019" w:type="dxa"/>
+            <w:tcW w:w="2021" w:type="dxa"/>
             <w:tcBorders>
               <w:top w:val="nil"/>
               <w:left w:val="nil"/>
@@ -6793,7 +6728,7 @@
         </w:trPr>
         <w:tc>
           <w:tcPr>
-            <w:tcW w:w="4823" w:type="dxa"/>
+            <w:tcW w:w="4822" w:type="dxa"/>
             <w:tcBorders>
               <w:top w:val="nil"/>
               <w:left w:val="nil"/>
@@ -6853,7 +6788,7 @@
         </w:tc>
         <w:tc>
           <w:tcPr>
-            <w:tcW w:w="3624" w:type="dxa"/>
+            <w:tcW w:w="3622" w:type="dxa"/>
             <w:tcBorders>
               <w:top w:val="nil"/>
               <w:left w:val="nil"/>
@@ -6883,7 +6818,7 @@
         </w:tc>
         <w:tc>
           <w:tcPr>
-            <w:tcW w:w="2019" w:type="dxa"/>
+            <w:tcW w:w="2021" w:type="dxa"/>
             <w:tcBorders>
               <w:top w:val="nil"/>
               <w:left w:val="nil"/>
@@ -6918,7 +6853,7 @@
         </w:trPr>
         <w:tc>
           <w:tcPr>
-            <w:tcW w:w="4823" w:type="dxa"/>
+            <w:tcW w:w="4822" w:type="dxa"/>
             <w:tcBorders>
               <w:top w:val="nil"/>
               <w:left w:val="nil"/>
@@ -6978,7 +6913,7 @@
         </w:tc>
         <w:tc>
           <w:tcPr>
-            <w:tcW w:w="3624" w:type="dxa"/>
+            <w:tcW w:w="3622" w:type="dxa"/>
             <w:tcBorders>
               <w:top w:val="nil"/>
               <w:left w:val="nil"/>
@@ -7008,7 +6943,7 @@
         </w:tc>
         <w:tc>
           <w:tcPr>
-            <w:tcW w:w="2019" w:type="dxa"/>
+            <w:tcW w:w="2021" w:type="dxa"/>
             <w:tcBorders>
               <w:top w:val="nil"/>
               <w:left w:val="nil"/>
@@ -7043,7 +6978,7 @@
         </w:trPr>
         <w:tc>
           <w:tcPr>
-            <w:tcW w:w="4823" w:type="dxa"/>
+            <w:tcW w:w="4822" w:type="dxa"/>
             <w:tcBorders>
               <w:top w:val="nil"/>
               <w:left w:val="nil"/>
@@ -7103,7 +7038,7 @@
         </w:tc>
         <w:tc>
           <w:tcPr>
-            <w:tcW w:w="3624" w:type="dxa"/>
+            <w:tcW w:w="3622" w:type="dxa"/>
             <w:tcBorders>
               <w:top w:val="nil"/>
               <w:left w:val="nil"/>
@@ -7133,7 +7068,7 @@
         </w:tc>
         <w:tc>
           <w:tcPr>
-            <w:tcW w:w="2019" w:type="dxa"/>
+            <w:tcW w:w="2021" w:type="dxa"/>
             <w:tcBorders>
               <w:top w:val="nil"/>
               <w:left w:val="nil"/>
@@ -7168,7 +7103,7 @@
         </w:trPr>
         <w:tc>
           <w:tcPr>
-            <w:tcW w:w="4823" w:type="dxa"/>
+            <w:tcW w:w="4822" w:type="dxa"/>
             <w:tcBorders>
               <w:top w:val="nil"/>
               <w:left w:val="nil"/>
@@ -7228,7 +7163,7 @@
         </w:tc>
         <w:tc>
           <w:tcPr>
-            <w:tcW w:w="3624" w:type="dxa"/>
+            <w:tcW w:w="3622" w:type="dxa"/>
             <w:tcBorders>
               <w:top w:val="nil"/>
               <w:left w:val="nil"/>
@@ -7258,7 +7193,7 @@
         </w:tc>
         <w:tc>
           <w:tcPr>
-            <w:tcW w:w="2019" w:type="dxa"/>
+            <w:tcW w:w="2021" w:type="dxa"/>
             <w:tcBorders>
               <w:top w:val="nil"/>
               <w:left w:val="nil"/>
@@ -7293,7 +7228,7 @@
         </w:trPr>
         <w:tc>
           <w:tcPr>
-            <w:tcW w:w="4823" w:type="dxa"/>
+            <w:tcW w:w="4822" w:type="dxa"/>
             <w:tcBorders>
               <w:top w:val="nil"/>
               <w:left w:val="nil"/>
@@ -7353,7 +7288,7 @@
         </w:tc>
         <w:tc>
           <w:tcPr>
-            <w:tcW w:w="3624" w:type="dxa"/>
+            <w:tcW w:w="3622" w:type="dxa"/>
             <w:tcBorders>
               <w:top w:val="nil"/>
               <w:left w:val="nil"/>
@@ -7383,7 +7318,7 @@
         </w:tc>
         <w:tc>
           <w:tcPr>
-            <w:tcW w:w="2019" w:type="dxa"/>
+            <w:tcW w:w="2021" w:type="dxa"/>
             <w:tcBorders>
               <w:top w:val="nil"/>
               <w:left w:val="nil"/>
@@ -7418,7 +7353,7 @@
         </w:trPr>
         <w:tc>
           <w:tcPr>
-            <w:tcW w:w="4823" w:type="dxa"/>
+            <w:tcW w:w="4822" w:type="dxa"/>
             <w:tcBorders>
               <w:top w:val="nil"/>
               <w:left w:val="nil"/>
@@ -7478,7 +7413,7 @@
         </w:tc>
         <w:tc>
           <w:tcPr>
-            <w:tcW w:w="3624" w:type="dxa"/>
+            <w:tcW w:w="3622" w:type="dxa"/>
             <w:tcBorders>
               <w:top w:val="nil"/>
               <w:left w:val="nil"/>
@@ -7508,7 +7443,7 @@
         </w:tc>
         <w:tc>
           <w:tcPr>
-            <w:tcW w:w="2019" w:type="dxa"/>
+            <w:tcW w:w="2021" w:type="dxa"/>
             <w:tcBorders>
               <w:top w:val="nil"/>
               <w:left w:val="nil"/>
@@ -7543,7 +7478,7 @@
         </w:trPr>
         <w:tc>
           <w:tcPr>
-            <w:tcW w:w="4823" w:type="dxa"/>
+            <w:tcW w:w="4822" w:type="dxa"/>
             <w:tcBorders>
               <w:top w:val="nil"/>
               <w:left w:val="nil"/>
@@ -7603,7 +7538,7 @@
         </w:tc>
         <w:tc>
           <w:tcPr>
-            <w:tcW w:w="3624" w:type="dxa"/>
+            <w:tcW w:w="3622" w:type="dxa"/>
             <w:tcBorders>
               <w:top w:val="nil"/>
               <w:left w:val="nil"/>
@@ -7633,7 +7568,7 @@
         </w:tc>
         <w:tc>
           <w:tcPr>
-            <w:tcW w:w="2019" w:type="dxa"/>
+            <w:tcW w:w="2021" w:type="dxa"/>
             <w:tcBorders>
               <w:top w:val="nil"/>
               <w:left w:val="nil"/>
@@ -7668,7 +7603,7 @@
         </w:trPr>
         <w:tc>
           <w:tcPr>
-            <w:tcW w:w="4823" w:type="dxa"/>
+            <w:tcW w:w="4822" w:type="dxa"/>
             <w:tcBorders>
               <w:top w:val="nil"/>
               <w:left w:val="nil"/>
@@ -7728,7 +7663,7 @@
         </w:tc>
         <w:tc>
           <w:tcPr>
-            <w:tcW w:w="3624" w:type="dxa"/>
+            <w:tcW w:w="3622" w:type="dxa"/>
             <w:tcBorders>
               <w:top w:val="nil"/>
               <w:left w:val="nil"/>
@@ -7758,7 +7693,7 @@
         </w:tc>
         <w:tc>
           <w:tcPr>
-            <w:tcW w:w="2019" w:type="dxa"/>
+            <w:tcW w:w="2021" w:type="dxa"/>
             <w:tcBorders>
               <w:top w:val="nil"/>
               <w:left w:val="nil"/>
@@ -7793,7 +7728,7 @@
         </w:trPr>
         <w:tc>
           <w:tcPr>
-            <w:tcW w:w="4823" w:type="dxa"/>
+            <w:tcW w:w="4822" w:type="dxa"/>
             <w:tcBorders>
               <w:top w:val="nil"/>
               <w:left w:val="nil"/>
@@ -7853,7 +7788,7 @@
         </w:tc>
         <w:tc>
           <w:tcPr>
-            <w:tcW w:w="3624" w:type="dxa"/>
+            <w:tcW w:w="3622" w:type="dxa"/>
             <w:tcBorders>
               <w:top w:val="nil"/>
               <w:left w:val="nil"/>
@@ -7883,7 +7818,7 @@
         </w:tc>
         <w:tc>
           <w:tcPr>
-            <w:tcW w:w="2019" w:type="dxa"/>
+            <w:tcW w:w="2021" w:type="dxa"/>
             <w:tcBorders>
               <w:top w:val="nil"/>
               <w:left w:val="nil"/>
@@ -7918,7 +7853,7 @@
         </w:trPr>
         <w:tc>
           <w:tcPr>
-            <w:tcW w:w="4823" w:type="dxa"/>
+            <w:tcW w:w="4822" w:type="dxa"/>
             <w:tcBorders>
               <w:top w:val="nil"/>
               <w:left w:val="nil"/>
@@ -7978,7 +7913,7 @@
         </w:tc>
         <w:tc>
           <w:tcPr>
-            <w:tcW w:w="3624" w:type="dxa"/>
+            <w:tcW w:w="3622" w:type="dxa"/>
             <w:tcBorders>
               <w:top w:val="nil"/>
               <w:left w:val="nil"/>
@@ -8008,7 +7943,7 @@
         </w:tc>
         <w:tc>
           <w:tcPr>
-            <w:tcW w:w="2019" w:type="dxa"/>
+            <w:tcW w:w="2021" w:type="dxa"/>
             <w:tcBorders>
               <w:top w:val="nil"/>
               <w:left w:val="nil"/>
@@ -8043,7 +7978,7 @@
         </w:trPr>
         <w:tc>
           <w:tcPr>
-            <w:tcW w:w="4823" w:type="dxa"/>
+            <w:tcW w:w="4822" w:type="dxa"/>
             <w:tcBorders>
               <w:top w:val="nil"/>
               <w:left w:val="nil"/>
@@ -8103,7 +8038,7 @@
         </w:tc>
         <w:tc>
           <w:tcPr>
-            <w:tcW w:w="3624" w:type="dxa"/>
+            <w:tcW w:w="3622" w:type="dxa"/>
             <w:tcBorders>
               <w:top w:val="nil"/>
               <w:left w:val="nil"/>
@@ -8133,7 +8068,7 @@
         </w:tc>
         <w:tc>
           <w:tcPr>
-            <w:tcW w:w="2019" w:type="dxa"/>
+            <w:tcW w:w="2021" w:type="dxa"/>
             <w:tcBorders>
               <w:top w:val="nil"/>
               <w:left w:val="nil"/>
@@ -8168,7 +8103,7 @@
         </w:trPr>
         <w:tc>
           <w:tcPr>
-            <w:tcW w:w="4823" w:type="dxa"/>
+            <w:tcW w:w="4822" w:type="dxa"/>
             <w:tcBorders>
               <w:top w:val="nil"/>
               <w:left w:val="nil"/>
@@ -8228,7 +8163,7 @@
         </w:tc>
         <w:tc>
           <w:tcPr>
-            <w:tcW w:w="3624" w:type="dxa"/>
+            <w:tcW w:w="3622" w:type="dxa"/>
             <w:tcBorders>
               <w:top w:val="nil"/>
               <w:left w:val="nil"/>
@@ -8258,7 +8193,7 @@
         </w:tc>
         <w:tc>
           <w:tcPr>
-            <w:tcW w:w="2019" w:type="dxa"/>
+            <w:tcW w:w="2021" w:type="dxa"/>
             <w:tcBorders>
               <w:top w:val="nil"/>
               <w:left w:val="nil"/>
@@ -8293,7 +8228,7 @@
         </w:trPr>
         <w:tc>
           <w:tcPr>
-            <w:tcW w:w="4823" w:type="dxa"/>
+            <w:tcW w:w="4822" w:type="dxa"/>
             <w:tcBorders>
               <w:top w:val="nil"/>
               <w:left w:val="nil"/>
@@ -8353,7 +8288,7 @@
         </w:tc>
         <w:tc>
           <w:tcPr>
-            <w:tcW w:w="3624" w:type="dxa"/>
+            <w:tcW w:w="3622" w:type="dxa"/>
             <w:tcBorders>
               <w:top w:val="nil"/>
               <w:left w:val="nil"/>
@@ -8383,7 +8318,7 @@
         </w:tc>
         <w:tc>
           <w:tcPr>
-            <w:tcW w:w="2019" w:type="dxa"/>
+            <w:tcW w:w="2021" w:type="dxa"/>
             <w:tcBorders>
               <w:top w:val="nil"/>
               <w:left w:val="nil"/>
@@ -8418,7 +8353,7 @@
         </w:trPr>
         <w:tc>
           <w:tcPr>
-            <w:tcW w:w="4823" w:type="dxa"/>
+            <w:tcW w:w="4822" w:type="dxa"/>
             <w:tcBorders>
               <w:top w:val="nil"/>
               <w:left w:val="nil"/>
@@ -8478,7 +8413,7 @@
         </w:tc>
         <w:tc>
           <w:tcPr>
-            <w:tcW w:w="3624" w:type="dxa"/>
+            <w:tcW w:w="3622" w:type="dxa"/>
             <w:tcBorders>
               <w:top w:val="nil"/>
               <w:left w:val="nil"/>
@@ -8508,7 +8443,7 @@
         </w:tc>
         <w:tc>
           <w:tcPr>
-            <w:tcW w:w="2019" w:type="dxa"/>
+            <w:tcW w:w="2021" w:type="dxa"/>
             <w:tcBorders>
               <w:top w:val="nil"/>
               <w:left w:val="nil"/>
@@ -8543,7 +8478,7 @@
         </w:trPr>
         <w:tc>
           <w:tcPr>
-            <w:tcW w:w="4823" w:type="dxa"/>
+            <w:tcW w:w="4822" w:type="dxa"/>
             <w:tcBorders>
               <w:top w:val="nil"/>
               <w:left w:val="nil"/>
@@ -8603,7 +8538,7 @@
         </w:tc>
         <w:tc>
           <w:tcPr>
-            <w:tcW w:w="3624" w:type="dxa"/>
+            <w:tcW w:w="3622" w:type="dxa"/>
             <w:tcBorders>
               <w:top w:val="nil"/>
               <w:left w:val="nil"/>
@@ -8633,7 +8568,7 @@
         </w:tc>
         <w:tc>
           <w:tcPr>
-            <w:tcW w:w="2019" w:type="dxa"/>
+            <w:tcW w:w="2021" w:type="dxa"/>
             <w:tcBorders>
               <w:top w:val="nil"/>
               <w:left w:val="nil"/>
@@ -8668,7 +8603,7 @@
         </w:trPr>
         <w:tc>
           <w:tcPr>
-            <w:tcW w:w="4823" w:type="dxa"/>
+            <w:tcW w:w="4822" w:type="dxa"/>
             <w:tcBorders>
               <w:top w:val="nil"/>
               <w:left w:val="nil"/>
@@ -8728,7 +8663,7 @@
         </w:tc>
         <w:tc>
           <w:tcPr>
-            <w:tcW w:w="3624" w:type="dxa"/>
+            <w:tcW w:w="3622" w:type="dxa"/>
             <w:tcBorders>
               <w:top w:val="nil"/>
               <w:left w:val="nil"/>
@@ -8758,7 +8693,7 @@
         </w:tc>
         <w:tc>
           <w:tcPr>
-            <w:tcW w:w="2019" w:type="dxa"/>
+            <w:tcW w:w="2021" w:type="dxa"/>
             <w:tcBorders>
               <w:top w:val="nil"/>
               <w:left w:val="nil"/>
@@ -8793,7 +8728,7 @@
         </w:trPr>
         <w:tc>
           <w:tcPr>
-            <w:tcW w:w="4823" w:type="dxa"/>
+            <w:tcW w:w="4822" w:type="dxa"/>
             <w:tcBorders>
               <w:top w:val="nil"/>
               <w:left w:val="nil"/>
@@ -8853,7 +8788,7 @@
         </w:tc>
         <w:tc>
           <w:tcPr>
-            <w:tcW w:w="3624" w:type="dxa"/>
+            <w:tcW w:w="3622" w:type="dxa"/>
             <w:tcBorders>
               <w:top w:val="nil"/>
               <w:left w:val="nil"/>
@@ -8883,7 +8818,7 @@
         </w:tc>
         <w:tc>
           <w:tcPr>
-            <w:tcW w:w="2019" w:type="dxa"/>
+            <w:tcW w:w="2021" w:type="dxa"/>
             <w:tcBorders>
               <w:top w:val="nil"/>
               <w:left w:val="nil"/>
@@ -8918,7 +8853,7 @@
         </w:trPr>
         <w:tc>
           <w:tcPr>
-            <w:tcW w:w="4823" w:type="dxa"/>
+            <w:tcW w:w="4822" w:type="dxa"/>
             <w:tcBorders>
               <w:top w:val="nil"/>
               <w:left w:val="nil"/>
@@ -8978,7 +8913,7 @@
         </w:tc>
         <w:tc>
           <w:tcPr>
-            <w:tcW w:w="3624" w:type="dxa"/>
+            <w:tcW w:w="3622" w:type="dxa"/>
             <w:tcBorders>
               <w:top w:val="nil"/>
               <w:left w:val="nil"/>
@@ -9008,7 +8943,7 @@
         </w:tc>
         <w:tc>
           <w:tcPr>
-            <w:tcW w:w="2019" w:type="dxa"/>
+            <w:tcW w:w="2021" w:type="dxa"/>
             <w:tcBorders>
               <w:top w:val="nil"/>
               <w:left w:val="nil"/>
@@ -9043,7 +8978,7 @@
         </w:trPr>
         <w:tc>
           <w:tcPr>
-            <w:tcW w:w="4823" w:type="dxa"/>
+            <w:tcW w:w="4822" w:type="dxa"/>
             <w:tcBorders>
               <w:top w:val="nil"/>
               <w:left w:val="nil"/>
@@ -9103,7 +9038,7 @@
         </w:tc>
         <w:tc>
           <w:tcPr>
-            <w:tcW w:w="3624" w:type="dxa"/>
+            <w:tcW w:w="3622" w:type="dxa"/>
             <w:tcBorders>
               <w:top w:val="nil"/>
               <w:left w:val="nil"/>
@@ -9133,7 +9068,7 @@
         </w:tc>
         <w:tc>
           <w:tcPr>
-            <w:tcW w:w="2019" w:type="dxa"/>
+            <w:tcW w:w="2021" w:type="dxa"/>
             <w:tcBorders>
               <w:top w:val="nil"/>
               <w:left w:val="nil"/>
@@ -9168,7 +9103,7 @@
         </w:trPr>
         <w:tc>
           <w:tcPr>
-            <w:tcW w:w="4823" w:type="dxa"/>
+            <w:tcW w:w="4822" w:type="dxa"/>
             <w:tcBorders>
               <w:top w:val="nil"/>
               <w:left w:val="nil"/>
@@ -9228,7 +9163,7 @@
         </w:tc>
         <w:tc>
           <w:tcPr>
-            <w:tcW w:w="3624" w:type="dxa"/>
+            <w:tcW w:w="3622" w:type="dxa"/>
             <w:tcBorders>
               <w:top w:val="nil"/>
               <w:left w:val="nil"/>
@@ -9258,7 +9193,7 @@
         </w:tc>
         <w:tc>
           <w:tcPr>
-            <w:tcW w:w="2019" w:type="dxa"/>
+            <w:tcW w:w="2021" w:type="dxa"/>
             <w:tcBorders>
               <w:top w:val="nil"/>
               <w:left w:val="nil"/>
@@ -9293,7 +9228,7 @@
         </w:trPr>
         <w:tc>
           <w:tcPr>
-            <w:tcW w:w="4823" w:type="dxa"/>
+            <w:tcW w:w="4822" w:type="dxa"/>
             <w:tcBorders>
               <w:top w:val="nil"/>
               <w:left w:val="nil"/>
@@ -9353,7 +9288,7 @@
         </w:tc>
         <w:tc>
           <w:tcPr>
-            <w:tcW w:w="3624" w:type="dxa"/>
+            <w:tcW w:w="3622" w:type="dxa"/>
             <w:tcBorders>
               <w:top w:val="nil"/>
               <w:left w:val="nil"/>
@@ -9383,7 +9318,7 @@
         </w:tc>
         <w:tc>
           <w:tcPr>
-            <w:tcW w:w="2019" w:type="dxa"/>
+            <w:tcW w:w="2021" w:type="dxa"/>
             <w:tcBorders>
               <w:top w:val="nil"/>
               <w:left w:val="nil"/>
@@ -9418,7 +9353,7 @@
         </w:trPr>
         <w:tc>
           <w:tcPr>
-            <w:tcW w:w="4823" w:type="dxa"/>
+            <w:tcW w:w="4822" w:type="dxa"/>
             <w:tcBorders>
               <w:top w:val="nil"/>
               <w:left w:val="nil"/>
@@ -9478,7 +9413,7 @@
         </w:tc>
         <w:tc>
           <w:tcPr>
-            <w:tcW w:w="3624" w:type="dxa"/>
+            <w:tcW w:w="3622" w:type="dxa"/>
             <w:tcBorders>
               <w:top w:val="nil"/>
               <w:left w:val="nil"/>
@@ -9508,7 +9443,7 @@
         </w:tc>
         <w:tc>
           <w:tcPr>
-            <w:tcW w:w="2019" w:type="dxa"/>
+            <w:tcW w:w="2021" w:type="dxa"/>
             <w:tcBorders>
               <w:top w:val="nil"/>
               <w:left w:val="nil"/>
@@ -9543,7 +9478,7 @@
         </w:trPr>
         <w:tc>
           <w:tcPr>
-            <w:tcW w:w="4823" w:type="dxa"/>
+            <w:tcW w:w="4822" w:type="dxa"/>
             <w:tcBorders>
               <w:top w:val="nil"/>
               <w:left w:val="nil"/>
@@ -9603,7 +9538,7 @@
         </w:tc>
         <w:tc>
           <w:tcPr>
-            <w:tcW w:w="3624" w:type="dxa"/>
+            <w:tcW w:w="3622" w:type="dxa"/>
             <w:tcBorders>
               <w:top w:val="nil"/>
               <w:left w:val="nil"/>
@@ -9633,7 +9568,7 @@
         </w:tc>
         <w:tc>
           <w:tcPr>
-            <w:tcW w:w="2019" w:type="dxa"/>
+            <w:tcW w:w="2021" w:type="dxa"/>
             <w:tcBorders>
               <w:top w:val="nil"/>
               <w:left w:val="nil"/>
@@ -9668,7 +9603,7 @@
         </w:trPr>
         <w:tc>
           <w:tcPr>
-            <w:tcW w:w="4823" w:type="dxa"/>
+            <w:tcW w:w="4822" w:type="dxa"/>
             <w:tcBorders>
               <w:top w:val="nil"/>
               <w:left w:val="nil"/>
@@ -9728,7 +9663,7 @@
         </w:tc>
         <w:tc>
           <w:tcPr>
-            <w:tcW w:w="3624" w:type="dxa"/>
+            <w:tcW w:w="3622" w:type="dxa"/>
             <w:tcBorders>
               <w:top w:val="nil"/>
               <w:left w:val="nil"/>
@@ -9758,7 +9693,7 @@
         </w:tc>
         <w:tc>
           <w:tcPr>
-            <w:tcW w:w="2019" w:type="dxa"/>
+            <w:tcW w:w="2021" w:type="dxa"/>
             <w:tcBorders>
               <w:top w:val="nil"/>
               <w:left w:val="nil"/>
@@ -9793,7 +9728,7 @@
         </w:trPr>
         <w:tc>
           <w:tcPr>
-            <w:tcW w:w="4823" w:type="dxa"/>
+            <w:tcW w:w="4822" w:type="dxa"/>
             <w:tcBorders>
               <w:top w:val="nil"/>
               <w:left w:val="nil"/>
@@ -9853,7 +9788,7 @@
         </w:tc>
         <w:tc>
           <w:tcPr>
-            <w:tcW w:w="3624" w:type="dxa"/>
+            <w:tcW w:w="3622" w:type="dxa"/>
             <w:tcBorders>
               <w:top w:val="nil"/>
               <w:left w:val="nil"/>
@@ -9883,7 +9818,7 @@
         </w:tc>
         <w:tc>
           <w:tcPr>
-            <w:tcW w:w="2019" w:type="dxa"/>
+            <w:tcW w:w="2021" w:type="dxa"/>
             <w:tcBorders>
               <w:top w:val="nil"/>
               <w:left w:val="nil"/>
@@ -9918,7 +9853,7 @@
         </w:trPr>
         <w:tc>
           <w:tcPr>
-            <w:tcW w:w="4823" w:type="dxa"/>
+            <w:tcW w:w="4822" w:type="dxa"/>
             <w:tcBorders>
               <w:top w:val="nil"/>
               <w:left w:val="nil"/>
@@ -9978,7 +9913,7 @@
         </w:tc>
         <w:tc>
           <w:tcPr>
-            <w:tcW w:w="3624" w:type="dxa"/>
+            <w:tcW w:w="3622" w:type="dxa"/>
             <w:tcBorders>
               <w:top w:val="nil"/>
               <w:left w:val="nil"/>
@@ -10008,7 +9943,7 @@
         </w:tc>
         <w:tc>
           <w:tcPr>
-            <w:tcW w:w="2019" w:type="dxa"/>
+            <w:tcW w:w="2021" w:type="dxa"/>
             <w:tcBorders>
               <w:top w:val="nil"/>
               <w:left w:val="nil"/>
@@ -10043,7 +9978,7 @@
         </w:trPr>
         <w:tc>
           <w:tcPr>
-            <w:tcW w:w="4823" w:type="dxa"/>
+            <w:tcW w:w="4822" w:type="dxa"/>
             <w:tcBorders>
               <w:top w:val="nil"/>
               <w:left w:val="nil"/>
@@ -10103,7 +10038,7 @@
         </w:tc>
         <w:tc>
           <w:tcPr>
-            <w:tcW w:w="3624" w:type="dxa"/>
+            <w:tcW w:w="3622" w:type="dxa"/>
             <w:tcBorders>
               <w:top w:val="nil"/>
               <w:left w:val="nil"/>
@@ -10133,7 +10068,7 @@
         </w:tc>
         <w:tc>
           <w:tcPr>
-            <w:tcW w:w="2019" w:type="dxa"/>
+            <w:tcW w:w="2021" w:type="dxa"/>
             <w:tcBorders>
               <w:top w:val="nil"/>
               <w:left w:val="nil"/>
@@ -11830,6 +11765,18 @@
   </w:style>
   <w:style w:type="character" w:styleId="ListLabel16">
     <w:name w:val="ListLabel 16"/>
+    <w:rPr>
+      <w:rFonts w:cs="OpenSymbol"/>
+    </w:rPr>
+  </w:style>
+  <w:style w:type="character" w:styleId="ListLabel17">
+    <w:name w:val="ListLabel 17"/>
+    <w:rPr>
+      <w:rFonts w:cs="Symbol"/>
+    </w:rPr>
+  </w:style>
+  <w:style w:type="character" w:styleId="ListLabel18">
+    <w:name w:val="ListLabel 18"/>
     <w:rPr>
       <w:rFonts w:cs="OpenSymbol"/>
     </w:rPr>

</xml_diff>